<commit_message>
Añado documentación del TFC
</commit_message>
<xml_diff>
--- a/Documentación/TaskManager_TFC.docx
+++ b/Documentación/TaskManager_TFC.docx
@@ -494,6 +494,186 @@
           <w:lang w:eastAsia="en-US"/>
         </w:rPr>
       </w:pPr>
+      <w:r>
+        <w:rPr>
+          <w:lang w:eastAsia="en-US"/>
+        </w:rPr>
+        <w:t>La aplicación tiene como objetivo facilitar la supervisión y gestión</w:t>
+      </w:r>
+      <w:r>
+        <w:rPr>
+          <w:lang w:eastAsia="en-US"/>
+        </w:rPr>
+        <w:t xml:space="preserve"> </w:t>
+      </w:r>
+      <w:r>
+        <w:rPr>
+          <w:lang w:eastAsia="en-US"/>
+        </w:rPr>
+        <w:t>de proyectos dentro de una organización. Permite llevar el control de:</w:t>
+      </w:r>
+    </w:p>
+    <w:p>
+      <w:pPr>
+        <w:numPr>
+          <w:ilvl w:val="0"/>
+          <w:numId w:val="41"/>
+        </w:numPr>
+        <w:rPr>
+          <w:lang w:eastAsia="en-US"/>
+        </w:rPr>
+      </w:pPr>
+      <w:r>
+        <w:rPr>
+          <w:lang w:eastAsia="en-US"/>
+        </w:rPr>
+        <w:t xml:space="preserve">En qué </w:t>
+      </w:r>
+      <w:r>
+        <w:rPr>
+          <w:b/>
+          <w:bCs/>
+          <w:lang w:eastAsia="en-US"/>
+        </w:rPr>
+        <w:t>fase</w:t>
+      </w:r>
+      <w:r>
+        <w:rPr>
+          <w:lang w:eastAsia="en-US"/>
+        </w:rPr>
+        <w:t xml:space="preserve"> se encuentra cada proyecto.</w:t>
+      </w:r>
+    </w:p>
+    <w:p>
+      <w:pPr>
+        <w:numPr>
+          <w:ilvl w:val="0"/>
+          <w:numId w:val="41"/>
+        </w:numPr>
+        <w:rPr>
+          <w:lang w:eastAsia="en-US"/>
+        </w:rPr>
+      </w:pPr>
+      <w:r>
+        <w:rPr>
+          <w:lang w:eastAsia="en-US"/>
+        </w:rPr>
+        <w:t xml:space="preserve">Qué </w:t>
+      </w:r>
+      <w:r>
+        <w:rPr>
+          <w:b/>
+          <w:bCs/>
+          <w:lang w:eastAsia="en-US"/>
+        </w:rPr>
+        <w:t>usuarios</w:t>
+      </w:r>
+      <w:r>
+        <w:rPr>
+          <w:lang w:eastAsia="en-US"/>
+        </w:rPr>
+        <w:t xml:space="preserve"> están asignados a cada proyecto.</w:t>
+      </w:r>
+    </w:p>
+    <w:p>
+      <w:pPr>
+        <w:numPr>
+          <w:ilvl w:val="0"/>
+          <w:numId w:val="41"/>
+        </w:numPr>
+        <w:rPr>
+          <w:lang w:eastAsia="en-US"/>
+        </w:rPr>
+      </w:pPr>
+      <w:r>
+        <w:rPr>
+          <w:lang w:eastAsia="en-US"/>
+        </w:rPr>
+        <w:t xml:space="preserve">Qué proyectos están siendo o han sido </w:t>
+      </w:r>
+      <w:r>
+        <w:rPr>
+          <w:b/>
+          <w:bCs/>
+          <w:lang w:eastAsia="en-US"/>
+        </w:rPr>
+        <w:t>realizados</w:t>
+      </w:r>
+      <w:r>
+        <w:rPr>
+          <w:lang w:eastAsia="en-US"/>
+        </w:rPr>
+        <w:t>.</w:t>
+      </w:r>
+    </w:p>
+    <w:p>
+      <w:pPr>
+        <w:numPr>
+          <w:ilvl w:val="0"/>
+          <w:numId w:val="41"/>
+        </w:numPr>
+        <w:rPr>
+          <w:lang w:eastAsia="en-US"/>
+        </w:rPr>
+      </w:pPr>
+      <w:r>
+        <w:rPr>
+          <w:lang w:eastAsia="en-US"/>
+        </w:rPr>
+        <w:t xml:space="preserve">Cuáles son los </w:t>
+      </w:r>
+      <w:r>
+        <w:rPr>
+          <w:b/>
+          <w:bCs/>
+          <w:lang w:eastAsia="en-US"/>
+        </w:rPr>
+        <w:t>costes</w:t>
+      </w:r>
+      <w:r>
+        <w:rPr>
+          <w:lang w:eastAsia="en-US"/>
+        </w:rPr>
+        <w:t xml:space="preserve"> asociados a cada proyecto.</w:t>
+      </w:r>
+    </w:p>
+    <w:p>
+      <w:pPr>
+        <w:numPr>
+          <w:ilvl w:val="0"/>
+          <w:numId w:val="41"/>
+        </w:numPr>
+        <w:rPr>
+          <w:lang w:eastAsia="en-US"/>
+        </w:rPr>
+      </w:pPr>
+      <w:r>
+        <w:rPr>
+          <w:lang w:eastAsia="en-US"/>
+        </w:rPr>
+        <w:t xml:space="preserve">Cuáles son la suma total de los </w:t>
+      </w:r>
+      <w:r>
+        <w:rPr>
+          <w:b/>
+          <w:bCs/>
+          <w:lang w:eastAsia="en-US"/>
+        </w:rPr>
+        <w:t>costes</w:t>
+      </w:r>
+      <w:r>
+        <w:rPr>
+          <w:lang w:eastAsia="en-US"/>
+        </w:rPr>
+        <w:t xml:space="preserve"> de los proyectos.</w:t>
+      </w:r>
+    </w:p>
+    <w:p>
+      <w:pPr>
+        <w:rPr>
+          <w:lang w:eastAsia="en-US"/>
+        </w:rPr>
+      </w:pPr>
     </w:p>
     <w:p>
       <w:pPr>
@@ -5546,20 +5726,69 @@
     </w:p>
     <w:p>
       <w:r>
-        <w:t>Tienes una línea de tiempo, donde ves en que fase se encuentra cada proyecto.</w:t>
-      </w:r>
-    </w:p>
-    <w:p>
-      <w:r>
-        <w:t>Podremos añadir nuevos proyectos, con nuevas fases, y un control de los costes de cada uno de los proyectos.</w:t>
-      </w:r>
-    </w:p>
-    <w:p>
-      <w:r>
-        <w:t>También veremos que usuarios han sido asignados a cada proyecto para mejorar el control sobre en que esta trabajando cada uno de ellos.</w:t>
-      </w:r>
-    </w:p>
-    <w:p/>
+        <w:t>Con esto podremos mejorar en lo siguiente:</w:t>
+      </w:r>
+    </w:p>
+    <w:p>
+      <w:pPr>
+        <w:pStyle w:val="Prrafodelista"/>
+        <w:numPr>
+          <w:ilvl w:val="0"/>
+          <w:numId w:val="42"/>
+        </w:numPr>
+      </w:pPr>
+      <w:r>
+        <w:t>Mejora en los tiempos de gestión del proyecto</w:t>
+      </w:r>
+    </w:p>
+    <w:p>
+      <w:pPr>
+        <w:pStyle w:val="Prrafodelista"/>
+        <w:numPr>
+          <w:ilvl w:val="0"/>
+          <w:numId w:val="42"/>
+        </w:numPr>
+      </w:pPr>
+      <w:r>
+        <w:t>Mayor control sobre los proyectos</w:t>
+      </w:r>
+    </w:p>
+    <w:p>
+      <w:pPr>
+        <w:pStyle w:val="Prrafodelista"/>
+        <w:numPr>
+          <w:ilvl w:val="0"/>
+          <w:numId w:val="42"/>
+        </w:numPr>
+      </w:pPr>
+      <w:r>
+        <w:t>Al disminuir el tiempo en la gestión de proyectos, aumenta el tiempo de la persona que controle los proyectos, para dedicarlo a otras causas de la compañía.</w:t>
+      </w:r>
+    </w:p>
+    <w:p>
+      <w:pPr>
+        <w:pStyle w:val="Prrafodelista"/>
+        <w:numPr>
+          <w:ilvl w:val="0"/>
+          <w:numId w:val="42"/>
+        </w:numPr>
+      </w:pPr>
+      <w:r>
+        <w:t>Mayor control en la pérdida y seguridad de los datos.</w:t>
+      </w:r>
+    </w:p>
+    <w:p>
+      <w:pPr>
+        <w:pStyle w:val="Prrafodelista"/>
+        <w:numPr>
+          <w:ilvl w:val="0"/>
+          <w:numId w:val="42"/>
+        </w:numPr>
+      </w:pPr>
+      <w:r>
+        <w:t>Mayor control sobre los empleados y en que dedican su tiempo.</w:t>
+      </w:r>
+    </w:p>
     <w:p>
       <w:pPr>
         <w:pStyle w:val="Ttulo2"/>
@@ -5575,10 +5804,7 @@
     </w:p>
     <w:p>
       <w:r>
-        <w:t>Objetivo</w:t>
-      </w:r>
-      <w:r>
-        <w:t>s:</w:t>
+        <w:t>Como comentaba en el apartado anterior al final los objetivos serán los siguientes:</w:t>
       </w:r>
     </w:p>
     <w:p>
@@ -5586,11 +5812,11 @@
         <w:pStyle w:val="Prrafodelista"/>
         <w:numPr>
           <w:ilvl w:val="0"/>
-          <w:numId w:val="40"/>
+          <w:numId w:val="42"/>
         </w:numPr>
       </w:pPr>
       <w:r>
-        <w:t>Mejorar tiempos durante la gestión de proyectos.</w:t>
+        <w:t>Mejora en los tiempos de gestión del proyecto</w:t>
       </w:r>
     </w:p>
     <w:p>
@@ -5598,11 +5824,11 @@
         <w:pStyle w:val="Prrafodelista"/>
         <w:numPr>
           <w:ilvl w:val="0"/>
-          <w:numId w:val="40"/>
+          <w:numId w:val="42"/>
         </w:numPr>
       </w:pPr>
       <w:r>
-        <w:t>Mayor control de los costes.</w:t>
+        <w:t>Mayor control sobre los proyectos</w:t>
       </w:r>
     </w:p>
     <w:p>
@@ -5610,11 +5836,11 @@
         <w:pStyle w:val="Prrafodelista"/>
         <w:numPr>
           <w:ilvl w:val="0"/>
-          <w:numId w:val="40"/>
+          <w:numId w:val="42"/>
         </w:numPr>
       </w:pPr>
       <w:r>
-        <w:t>Mayor control en la pérdida y seguridad de los datos.</w:t>
+        <w:t>Al disminuir el tiempo en la gestión de proyectos, aumenta el tiempo de la persona que controle los proyectos, para dedicarlo a otras causas de la compañía.</w:t>
       </w:r>
     </w:p>
     <w:p>
@@ -5622,21 +5848,31 @@
         <w:pStyle w:val="Prrafodelista"/>
         <w:numPr>
           <w:ilvl w:val="0"/>
-          <w:numId w:val="40"/>
+          <w:numId w:val="42"/>
         </w:numPr>
       </w:pPr>
       <w:r>
-        <w:t>Control de los empleados y saber en que proyectos está trabajando cada uno de ellos.</w:t>
-      </w:r>
-    </w:p>
-    <w:p>
-      <w:pPr>
-        <w:ind w:left="360"/>
-      </w:pPr>
-      <w:r>
-        <w:br w:type="page"/>
-      </w:r>
-    </w:p>
+        <w:t>Mayor control en la pérdida y seguridad de los datos.</w:t>
+      </w:r>
+    </w:p>
+    <w:p>
+      <w:pPr>
+        <w:pStyle w:val="Prrafodelista"/>
+        <w:numPr>
+          <w:ilvl w:val="0"/>
+          <w:numId w:val="42"/>
+        </w:numPr>
+      </w:pPr>
+      <w:r>
+        <w:t>Mayor control sobre los empleados y en que dedican su tiempo.</w:t>
+      </w:r>
+    </w:p>
+    <w:p/>
+    <w:p/>
+    <w:p/>
+    <w:p/>
+    <w:p/>
+    <w:p/>
     <w:p>
       <w:pPr>
         <w:pStyle w:val="Ttulo1"/>
@@ -5980,7 +6216,13 @@
             </w:r>
             <w:proofErr w:type="spellEnd"/>
             <w:r>
-              <w:t xml:space="preserve">, ayudando en la programación </w:t>
+              <w:t>,</w:t>
+            </w:r>
+            <w:r>
+              <w:t xml:space="preserve"> </w:t>
+            </w:r>
+            <w:r>
+              <w:t xml:space="preserve">ayudando en la programación </w:t>
             </w:r>
             <w:proofErr w:type="spellStart"/>
             <w:r>
@@ -6189,44 +6431,6 @@
             <w:tcW w:w="2410" w:type="dxa"/>
           </w:tcPr>
           <w:p>
-            <w:r>
-              <w:t>Node.js</w:t>
-            </w:r>
-          </w:p>
-        </w:tc>
-        <w:tc>
-          <w:tcPr>
-            <w:tcW w:w="6651" w:type="dxa"/>
-          </w:tcPr>
-          <w:p>
-            <w:r>
-              <w:t xml:space="preserve">Node.js es un entorno de ejecución para JavaScript fuera del navegador. Se utilizó como base para correr el entorno de desarrollo de </w:t>
-            </w:r>
-            <w:proofErr w:type="spellStart"/>
-            <w:r>
-              <w:t>React</w:t>
-            </w:r>
-            <w:proofErr w:type="spellEnd"/>
-            <w:r>
-              <w:t xml:space="preserve"> y manejar dependencias a través de </w:t>
-            </w:r>
-            <w:proofErr w:type="spellStart"/>
-            <w:r>
-              <w:t>npm</w:t>
-            </w:r>
-            <w:proofErr w:type="spellEnd"/>
-            <w:r>
-              <w:t>.</w:t>
-            </w:r>
-          </w:p>
-        </w:tc>
-      </w:tr>
-      <w:tr>
-        <w:tc>
-          <w:tcPr>
-            <w:tcW w:w="2410" w:type="dxa"/>
-          </w:tcPr>
-          <w:p>
             <w:proofErr w:type="spellStart"/>
             <w:r>
               <w:t>npm</w:t>
@@ -6264,11 +6468,7 @@
             </w:r>
             <w:proofErr w:type="spellEnd"/>
             <w:r>
-              <w:t xml:space="preserve"> es el sistema de gestión de paquetes de Node.js. Se utilizó para instalar las dependencias necesarias para el </w:t>
-            </w:r>
-            <w:r>
-              <w:lastRenderedPageBreak/>
-              <w:t xml:space="preserve">proyecto </w:t>
+              <w:t xml:space="preserve"> es el sistema de gestión de paquetes de Node.js. Se utilizó para instalar las dependencias necesarias para el proyecto </w:t>
             </w:r>
             <w:proofErr w:type="spellStart"/>
             <w:r>
@@ -6427,6 +6627,20 @@
           </w:p>
         </w:tc>
       </w:tr>
+      <w:tr>
+        <w:tc>
+          <w:tcPr>
+            <w:tcW w:w="2410" w:type="dxa"/>
+          </w:tcPr>
+          <w:p/>
+        </w:tc>
+        <w:tc>
+          <w:tcPr>
+            <w:tcW w:w="6651" w:type="dxa"/>
+          </w:tcPr>
+          <w:p/>
+        </w:tc>
+      </w:tr>
     </w:tbl>
     <w:p/>
     <w:p>
@@ -7415,13 +7629,13 @@
         <w:t>Texto Normal del menú de estilos.</w:t>
       </w:r>
     </w:p>
-    <w:p/>
     <w:p>
       <w:pPr>
         <w:pStyle w:val="Ttulo2"/>
       </w:pPr>
       <w:bookmarkStart w:id="17" w:name="_Toc180827998"/>
       <w:r>
+        <w:lastRenderedPageBreak/>
         <w:t>Modelo de datos</w:t>
       </w:r>
       <w:bookmarkEnd w:id="17"/>
@@ -7432,17 +7646,14 @@
       </w:r>
     </w:p>
     <w:p>
-      <w:pPr>
-        <w:keepNext/>
-      </w:pPr>
       <w:r>
         <w:rPr>
           <w:noProof/>
         </w:rPr>
         <w:drawing>
-          <wp:inline distT="0" distB="0" distL="0" distR="0" wp14:anchorId="04CC693E" wp14:editId="7B457ADD">
-            <wp:extent cx="5181600" cy="5000625"/>
-            <wp:effectExtent l="0" t="0" r="0" b="9525"/>
+          <wp:inline distT="0" distB="0" distL="0" distR="0" wp14:anchorId="75D0D637" wp14:editId="551F58EE">
+            <wp:extent cx="3855768" cy="3721100"/>
+            <wp:effectExtent l="0" t="0" r="0" b="0"/>
             <wp:docPr id="1481063860" name="Imagen 1" descr="Diagrama&#10;&#10;El contenido generado por IA puede ser incorrecto."/>
             <wp:cNvGraphicFramePr>
               <a:graphicFrameLocks xmlns:a="http://schemas.openxmlformats.org/drawingml/2006/main" noChangeAspect="1"/>
@@ -7463,7 +7674,7 @@
                   <pic:spPr>
                     <a:xfrm>
                       <a:off x="0" y="0"/>
-                      <a:ext cx="5181600" cy="5000625"/>
+                      <a:ext cx="3900849" cy="3764606"/>
                     </a:xfrm>
                     <a:prstGeom prst="rect">
                       <a:avLst/>
@@ -7477,17 +7688,489 @@
       </w:r>
     </w:p>
     <w:p>
+      <w:r>
+        <w:rPr>
+          <w:b/>
+          <w:bCs/>
+          <w:u w:val="single"/>
+        </w:rPr>
+        <w:t xml:space="preserve">Tabla </w:t>
+      </w:r>
+      <w:r>
+        <w:rPr>
+          <w:b/>
+          <w:bCs/>
+          <w:u w:val="single"/>
+        </w:rPr>
+        <w:t>Usuarios:</w:t>
+      </w:r>
+    </w:p>
+    <w:p>
+      <w:r>
+        <w:t>Contiene la información de cada usuario del sistema.</w:t>
+      </w:r>
+    </w:p>
+    <w:p>
+      <w:r>
+        <w:rPr>
+          <w:noProof/>
+        </w:rPr>
+        <w:drawing>
+          <wp:inline distT="0" distB="0" distL="0" distR="0" wp14:anchorId="66B98426" wp14:editId="760F8B41">
+            <wp:extent cx="5206759" cy="1924050"/>
+            <wp:effectExtent l="0" t="0" r="0" b="0"/>
+            <wp:docPr id="423027876" name="Imagen 1" descr="Captura de pantalla de un celular&#10;&#10;El contenido generado por IA puede ser incorrecto."/>
+            <wp:cNvGraphicFramePr>
+              <a:graphicFrameLocks xmlns:a="http://schemas.openxmlformats.org/drawingml/2006/main" noChangeAspect="1"/>
+            </wp:cNvGraphicFramePr>
+            <a:graphic xmlns:a="http://schemas.openxmlformats.org/drawingml/2006/main">
+              <a:graphicData uri="http://schemas.openxmlformats.org/drawingml/2006/picture">
+                <pic:pic xmlns:pic="http://schemas.openxmlformats.org/drawingml/2006/picture">
+                  <pic:nvPicPr>
+                    <pic:cNvPr id="423027876" name="Imagen 1" descr="Captura de pantalla de un celular&#10;&#10;El contenido generado por IA puede ser incorrecto."/>
+                    <pic:cNvPicPr/>
+                  </pic:nvPicPr>
+                  <pic:blipFill>
+                    <a:blip r:embed="rId19"/>
+                    <a:stretch>
+                      <a:fillRect/>
+                    </a:stretch>
+                  </pic:blipFill>
+                  <pic:spPr>
+                    <a:xfrm>
+                      <a:off x="0" y="0"/>
+                      <a:ext cx="5290636" cy="1955045"/>
+                    </a:xfrm>
+                    <a:prstGeom prst="rect">
+                      <a:avLst/>
+                    </a:prstGeom>
+                  </pic:spPr>
+                </pic:pic>
+              </a:graphicData>
+            </a:graphic>
+          </wp:inline>
+        </w:drawing>
+      </w:r>
+    </w:p>
+    <w:p/>
+    <w:p>
       <w:pPr>
         <w:keepNext/>
-      </w:pPr>
-      <w:r>
-        <w:t>Tablas:</w:t>
+        <w:rPr>
+          <w:b/>
+          <w:bCs/>
+          <w:u w:val="single"/>
+        </w:rPr>
+      </w:pPr>
+      <w:r>
+        <w:rPr>
+          <w:b/>
+          <w:bCs/>
+          <w:u w:val="single"/>
+        </w:rPr>
+        <w:lastRenderedPageBreak/>
+        <w:t>Tabla roles</w:t>
+      </w:r>
+      <w:r>
+        <w:rPr>
+          <w:b/>
+          <w:bCs/>
+          <w:u w:val="single"/>
+        </w:rPr>
+        <w:t>:</w:t>
       </w:r>
     </w:p>
     <w:p>
       <w:pPr>
         <w:keepNext/>
       </w:pPr>
+      <w:r>
+        <w:t>Define los distintos tipos de roles disponibles en el sistema.</w:t>
+      </w:r>
+    </w:p>
+    <w:p>
+      <w:pPr>
+        <w:keepNext/>
+      </w:pPr>
+      <w:r>
+        <w:rPr>
+          <w:noProof/>
+        </w:rPr>
+        <w:drawing>
+          <wp:inline distT="0" distB="0" distL="0" distR="0" wp14:anchorId="0778A1ED" wp14:editId="3B15A71D">
+            <wp:extent cx="5295900" cy="979663"/>
+            <wp:effectExtent l="0" t="0" r="0" b="0"/>
+            <wp:docPr id="1093144010" name="Imagen 1" descr="Interfaz de usuario gráfica, Aplicación&#10;&#10;El contenido generado por IA puede ser incorrecto."/>
+            <wp:cNvGraphicFramePr>
+              <a:graphicFrameLocks xmlns:a="http://schemas.openxmlformats.org/drawingml/2006/main" noChangeAspect="1"/>
+            </wp:cNvGraphicFramePr>
+            <a:graphic xmlns:a="http://schemas.openxmlformats.org/drawingml/2006/main">
+              <a:graphicData uri="http://schemas.openxmlformats.org/drawingml/2006/picture">
+                <pic:pic xmlns:pic="http://schemas.openxmlformats.org/drawingml/2006/picture">
+                  <pic:nvPicPr>
+                    <pic:cNvPr id="1093144010" name="Imagen 1" descr="Interfaz de usuario gráfica, Aplicación&#10;&#10;El contenido generado por IA puede ser incorrecto."/>
+                    <pic:cNvPicPr/>
+                  </pic:nvPicPr>
+                  <pic:blipFill>
+                    <a:blip r:embed="rId20"/>
+                    <a:stretch>
+                      <a:fillRect/>
+                    </a:stretch>
+                  </pic:blipFill>
+                  <pic:spPr>
+                    <a:xfrm>
+                      <a:off x="0" y="0"/>
+                      <a:ext cx="5319049" cy="983945"/>
+                    </a:xfrm>
+                    <a:prstGeom prst="rect">
+                      <a:avLst/>
+                    </a:prstGeom>
+                  </pic:spPr>
+                </pic:pic>
+              </a:graphicData>
+            </a:graphic>
+          </wp:inline>
+        </w:drawing>
+      </w:r>
+    </w:p>
+    <w:p>
+      <w:pPr>
+        <w:keepNext/>
+        <w:rPr>
+          <w:b/>
+          <w:bCs/>
+          <w:u w:val="single"/>
+        </w:rPr>
+      </w:pPr>
+      <w:r>
+        <w:rPr>
+          <w:b/>
+          <w:bCs/>
+          <w:u w:val="single"/>
+        </w:rPr>
+        <w:t xml:space="preserve">Tabla </w:t>
+      </w:r>
+      <w:proofErr w:type="spellStart"/>
+      <w:r>
+        <w:rPr>
+          <w:b/>
+          <w:bCs/>
+          <w:u w:val="single"/>
+        </w:rPr>
+        <w:t>usuarios_roles</w:t>
+      </w:r>
+      <w:proofErr w:type="spellEnd"/>
+      <w:r>
+        <w:rPr>
+          <w:b/>
+          <w:bCs/>
+          <w:u w:val="single"/>
+        </w:rPr>
+        <w:t>:</w:t>
+      </w:r>
+    </w:p>
+    <w:p>
+      <w:pPr>
+        <w:keepNext/>
+      </w:pPr>
+      <w:r>
+        <w:t>Relaciona usuarios con uno o varios roles.</w:t>
+      </w:r>
+    </w:p>
+    <w:p>
+      <w:pPr>
+        <w:keepNext/>
+      </w:pPr>
+      <w:r>
+        <w:rPr>
+          <w:noProof/>
+        </w:rPr>
+        <w:drawing>
+          <wp:inline distT="0" distB="0" distL="0" distR="0" wp14:anchorId="272CCFE7" wp14:editId="5FEA6B51">
+            <wp:extent cx="5308600" cy="1115706"/>
+            <wp:effectExtent l="0" t="0" r="6350" b="8255"/>
+            <wp:docPr id="1789187811" name="Imagen 1" descr="Interfaz de usuario gráfica, Aplicación&#10;&#10;El contenido generado por IA puede ser incorrecto."/>
+            <wp:cNvGraphicFramePr>
+              <a:graphicFrameLocks xmlns:a="http://schemas.openxmlformats.org/drawingml/2006/main" noChangeAspect="1"/>
+            </wp:cNvGraphicFramePr>
+            <a:graphic xmlns:a="http://schemas.openxmlformats.org/drawingml/2006/main">
+              <a:graphicData uri="http://schemas.openxmlformats.org/drawingml/2006/picture">
+                <pic:pic xmlns:pic="http://schemas.openxmlformats.org/drawingml/2006/picture">
+                  <pic:nvPicPr>
+                    <pic:cNvPr id="1789187811" name="Imagen 1" descr="Interfaz de usuario gráfica, Aplicación&#10;&#10;El contenido generado por IA puede ser incorrecto."/>
+                    <pic:cNvPicPr/>
+                  </pic:nvPicPr>
+                  <pic:blipFill>
+                    <a:blip r:embed="rId21"/>
+                    <a:stretch>
+                      <a:fillRect/>
+                    </a:stretch>
+                  </pic:blipFill>
+                  <pic:spPr>
+                    <a:xfrm>
+                      <a:off x="0" y="0"/>
+                      <a:ext cx="5326805" cy="1119532"/>
+                    </a:xfrm>
+                    <a:prstGeom prst="rect">
+                      <a:avLst/>
+                    </a:prstGeom>
+                  </pic:spPr>
+                </pic:pic>
+              </a:graphicData>
+            </a:graphic>
+          </wp:inline>
+        </w:drawing>
+      </w:r>
+    </w:p>
+    <w:p>
+      <w:pPr>
+        <w:keepNext/>
+        <w:rPr>
+          <w:b/>
+          <w:bCs/>
+          <w:u w:val="single"/>
+        </w:rPr>
+      </w:pPr>
+      <w:r>
+        <w:rPr>
+          <w:b/>
+          <w:bCs/>
+          <w:u w:val="single"/>
+        </w:rPr>
+        <w:t>Tabla proyectos:</w:t>
+      </w:r>
+    </w:p>
+    <w:p>
+      <w:pPr>
+        <w:keepNext/>
+      </w:pPr>
+      <w:r>
+        <w:t>Representa cada proyecto registrado en el sistema.</w:t>
+      </w:r>
+    </w:p>
+    <w:p>
+      <w:pPr>
+        <w:keepNext/>
+      </w:pPr>
+      <w:r>
+        <w:rPr>
+          <w:noProof/>
+        </w:rPr>
+        <w:drawing>
+          <wp:inline distT="0" distB="0" distL="0" distR="0" wp14:anchorId="09DC787C" wp14:editId="5464B321">
+            <wp:extent cx="5760085" cy="3458845"/>
+            <wp:effectExtent l="0" t="0" r="0" b="8255"/>
+            <wp:docPr id="1956065601" name="Imagen 1" descr="Pantalla de computadora con letras&#10;&#10;El contenido generado por IA puede ser incorrecto."/>
+            <wp:cNvGraphicFramePr>
+              <a:graphicFrameLocks xmlns:a="http://schemas.openxmlformats.org/drawingml/2006/main" noChangeAspect="1"/>
+            </wp:cNvGraphicFramePr>
+            <a:graphic xmlns:a="http://schemas.openxmlformats.org/drawingml/2006/main">
+              <a:graphicData uri="http://schemas.openxmlformats.org/drawingml/2006/picture">
+                <pic:pic xmlns:pic="http://schemas.openxmlformats.org/drawingml/2006/picture">
+                  <pic:nvPicPr>
+                    <pic:cNvPr id="1956065601" name="Imagen 1" descr="Pantalla de computadora con letras&#10;&#10;El contenido generado por IA puede ser incorrecto."/>
+                    <pic:cNvPicPr/>
+                  </pic:nvPicPr>
+                  <pic:blipFill>
+                    <a:blip r:embed="rId22"/>
+                    <a:stretch>
+                      <a:fillRect/>
+                    </a:stretch>
+                  </pic:blipFill>
+                  <pic:spPr>
+                    <a:xfrm>
+                      <a:off x="0" y="0"/>
+                      <a:ext cx="5760085" cy="3458845"/>
+                    </a:xfrm>
+                    <a:prstGeom prst="rect">
+                      <a:avLst/>
+                    </a:prstGeom>
+                  </pic:spPr>
+                </pic:pic>
+              </a:graphicData>
+            </a:graphic>
+          </wp:inline>
+        </w:drawing>
+      </w:r>
+    </w:p>
+    <w:p>
+      <w:pPr>
+        <w:keepNext/>
+        <w:rPr>
+          <w:b/>
+          <w:bCs/>
+          <w:u w:val="single"/>
+        </w:rPr>
+      </w:pPr>
+      <w:r>
+        <w:rPr>
+          <w:b/>
+          <w:bCs/>
+          <w:u w:val="single"/>
+        </w:rPr>
+        <w:t xml:space="preserve">Tabla </w:t>
+      </w:r>
+      <w:proofErr w:type="spellStart"/>
+      <w:r>
+        <w:rPr>
+          <w:b/>
+          <w:bCs/>
+          <w:u w:val="single"/>
+        </w:rPr>
+        <w:t>usuarios_proyectos</w:t>
+      </w:r>
+      <w:proofErr w:type="spellEnd"/>
+      <w:r>
+        <w:rPr>
+          <w:b/>
+          <w:bCs/>
+          <w:u w:val="single"/>
+        </w:rPr>
+        <w:t>:</w:t>
+      </w:r>
+    </w:p>
+    <w:p>
+      <w:pPr>
+        <w:keepNext/>
+      </w:pPr>
+      <w:r>
+        <w:t>Asigna uno o varios usuarios a cada proyecto.</w:t>
+      </w:r>
+    </w:p>
+    <w:p>
+      <w:pPr>
+        <w:keepNext/>
+      </w:pPr>
+      <w:r>
+        <w:rPr>
+          <w:noProof/>
+        </w:rPr>
+        <w:lastRenderedPageBreak/>
+        <w:drawing>
+          <wp:inline distT="0" distB="0" distL="0" distR="0" wp14:anchorId="144A4CE9" wp14:editId="794F1019">
+            <wp:extent cx="5594350" cy="1084210"/>
+            <wp:effectExtent l="0" t="0" r="6350" b="1905"/>
+            <wp:docPr id="267307807" name="Imagen 1" descr="Captura de pantalla de un celular&#10;&#10;El contenido generado por IA puede ser incorrecto."/>
+            <wp:cNvGraphicFramePr>
+              <a:graphicFrameLocks xmlns:a="http://schemas.openxmlformats.org/drawingml/2006/main" noChangeAspect="1"/>
+            </wp:cNvGraphicFramePr>
+            <a:graphic xmlns:a="http://schemas.openxmlformats.org/drawingml/2006/main">
+              <a:graphicData uri="http://schemas.openxmlformats.org/drawingml/2006/picture">
+                <pic:pic xmlns:pic="http://schemas.openxmlformats.org/drawingml/2006/picture">
+                  <pic:nvPicPr>
+                    <pic:cNvPr id="267307807" name="Imagen 1" descr="Captura de pantalla de un celular&#10;&#10;El contenido generado por IA puede ser incorrecto."/>
+                    <pic:cNvPicPr/>
+                  </pic:nvPicPr>
+                  <pic:blipFill>
+                    <a:blip r:embed="rId23"/>
+                    <a:stretch>
+                      <a:fillRect/>
+                    </a:stretch>
+                  </pic:blipFill>
+                  <pic:spPr>
+                    <a:xfrm>
+                      <a:off x="0" y="0"/>
+                      <a:ext cx="5599434" cy="1085195"/>
+                    </a:xfrm>
+                    <a:prstGeom prst="rect">
+                      <a:avLst/>
+                    </a:prstGeom>
+                  </pic:spPr>
+                </pic:pic>
+              </a:graphicData>
+            </a:graphic>
+          </wp:inline>
+        </w:drawing>
+      </w:r>
+    </w:p>
+    <w:p>
+      <w:pPr>
+        <w:keepNext/>
+        <w:rPr>
+          <w:b/>
+          <w:bCs/>
+          <w:u w:val="single"/>
+        </w:rPr>
+      </w:pPr>
+      <w:r>
+        <w:rPr>
+          <w:b/>
+          <w:bCs/>
+          <w:u w:val="single"/>
+        </w:rPr>
+        <w:t xml:space="preserve">Tabla </w:t>
+      </w:r>
+      <w:proofErr w:type="spellStart"/>
+      <w:r>
+        <w:rPr>
+          <w:b/>
+          <w:bCs/>
+          <w:u w:val="single"/>
+        </w:rPr>
+        <w:t>fases_proyecto</w:t>
+      </w:r>
+      <w:proofErr w:type="spellEnd"/>
+      <w:r>
+        <w:rPr>
+          <w:b/>
+          <w:bCs/>
+          <w:u w:val="single"/>
+        </w:rPr>
+        <w:t>:</w:t>
+      </w:r>
+    </w:p>
+    <w:p>
+      <w:pPr>
+        <w:keepNext/>
+      </w:pPr>
+      <w:r>
+        <w:t>Define las fases que componen un proyecto, con sus fechas y la duración de cada una de ellas.</w:t>
+      </w:r>
+    </w:p>
+    <w:p>
+      <w:pPr>
+        <w:keepNext/>
+      </w:pPr>
+      <w:r>
+        <w:rPr>
+          <w:noProof/>
+        </w:rPr>
+        <w:drawing>
+          <wp:inline distT="0" distB="0" distL="0" distR="0" wp14:anchorId="5D79AF68" wp14:editId="691E2CB1">
+            <wp:extent cx="5760085" cy="2302510"/>
+            <wp:effectExtent l="0" t="0" r="0" b="2540"/>
+            <wp:docPr id="740832570" name="Imagen 1" descr="Captura de pantalla con la imagen de una pantalla&#10;&#10;El contenido generado por IA puede ser incorrecto."/>
+            <wp:cNvGraphicFramePr>
+              <a:graphicFrameLocks xmlns:a="http://schemas.openxmlformats.org/drawingml/2006/main" noChangeAspect="1"/>
+            </wp:cNvGraphicFramePr>
+            <a:graphic xmlns:a="http://schemas.openxmlformats.org/drawingml/2006/main">
+              <a:graphicData uri="http://schemas.openxmlformats.org/drawingml/2006/picture">
+                <pic:pic xmlns:pic="http://schemas.openxmlformats.org/drawingml/2006/picture">
+                  <pic:nvPicPr>
+                    <pic:cNvPr id="740832570" name="Imagen 1" descr="Captura de pantalla con la imagen de una pantalla&#10;&#10;El contenido generado por IA puede ser incorrecto."/>
+                    <pic:cNvPicPr/>
+                  </pic:nvPicPr>
+                  <pic:blipFill>
+                    <a:blip r:embed="rId24"/>
+                    <a:stretch>
+                      <a:fillRect/>
+                    </a:stretch>
+                  </pic:blipFill>
+                  <pic:spPr>
+                    <a:xfrm>
+                      <a:off x="0" y="0"/>
+                      <a:ext cx="5760085" cy="2302510"/>
+                    </a:xfrm>
+                    <a:prstGeom prst="rect">
+                      <a:avLst/>
+                    </a:prstGeom>
+                  </pic:spPr>
+                </pic:pic>
+              </a:graphicData>
+            </a:graphic>
+          </wp:inline>
+        </w:drawing>
+      </w:r>
     </w:p>
     <w:p>
       <w:pPr>
@@ -7558,7 +8241,7 @@
                     </pic:cNvPicPr>
                   </pic:nvPicPr>
                   <pic:blipFill>
-                    <a:blip r:embed="rId19">
+                    <a:blip r:embed="rId25">
                       <a:extLst>
                         <a:ext uri="{28A0092B-C50C-407E-A947-70E740481C1C}">
                           <a14:useLocalDpi xmlns:a14="http://schemas.microsoft.com/office/drawing/2010/main" val="0"/>
@@ -7692,8 +8375,380 @@
       <w:bookmarkEnd w:id="22"/>
     </w:p>
     <w:p>
-      <w:r>
-        <w:t>Explicación del caso de uso</w:t>
+      <w:pPr>
+        <w:rPr>
+          <w:b/>
+          <w:bCs/>
+        </w:rPr>
+      </w:pPr>
+      <w:r>
+        <w:rPr>
+          <w:b/>
+          <w:bCs/>
+        </w:rPr>
+        <w:t>Gestión de usuarios</w:t>
+      </w:r>
+    </w:p>
+    <w:p>
+      <w:pPr>
+        <w:numPr>
+          <w:ilvl w:val="0"/>
+          <w:numId w:val="43"/>
+        </w:numPr>
+      </w:pPr>
+      <w:proofErr w:type="spellStart"/>
+      <w:r>
+        <w:rPr>
+          <w:b/>
+          <w:bCs/>
+        </w:rPr>
+        <w:t>Login</w:t>
+      </w:r>
+      <w:proofErr w:type="spellEnd"/>
+      <w:r>
+        <w:t>: autenticación mediante correo y contraseña.</w:t>
+      </w:r>
+    </w:p>
+    <w:p>
+      <w:pPr>
+        <w:numPr>
+          <w:ilvl w:val="0"/>
+          <w:numId w:val="43"/>
+        </w:numPr>
+      </w:pPr>
+      <w:r>
+        <w:rPr>
+          <w:b/>
+          <w:bCs/>
+        </w:rPr>
+        <w:t>Recuperación de contraseña</w:t>
+      </w:r>
+      <w:r>
+        <w:t>: si un usuario olvida la contraseña, el sistema genera una nueva automáticamente y la envía por correo. Esta contraseña se actualiza directamente en la base de datos.</w:t>
+      </w:r>
+    </w:p>
+    <w:p>
+      <w:pPr>
+        <w:numPr>
+          <w:ilvl w:val="0"/>
+          <w:numId w:val="43"/>
+        </w:numPr>
+      </w:pPr>
+      <w:r>
+        <w:rPr>
+          <w:b/>
+          <w:bCs/>
+        </w:rPr>
+        <w:t>Crear / Editar / Borrar usuarios</w:t>
+      </w:r>
+      <w:r>
+        <w:t>.</w:t>
+      </w:r>
+    </w:p>
+    <w:p>
+      <w:pPr>
+        <w:numPr>
+          <w:ilvl w:val="0"/>
+          <w:numId w:val="43"/>
+        </w:numPr>
+      </w:pPr>
+      <w:r>
+        <w:rPr>
+          <w:b/>
+          <w:bCs/>
+        </w:rPr>
+        <w:t>Asignar roles</w:t>
+      </w:r>
+      <w:r>
+        <w:t xml:space="preserve"> a cada usuario (por ejemplo: </w:t>
+      </w:r>
+      <w:proofErr w:type="gramStart"/>
+      <w:r>
+        <w:t>Jefe</w:t>
+      </w:r>
+      <w:proofErr w:type="gramEnd"/>
+      <w:r>
+        <w:t xml:space="preserve"> de Proyecto, Desarrollador, QA, etc.).</w:t>
+      </w:r>
+    </w:p>
+    <w:p>
+      <w:pPr>
+        <w:numPr>
+          <w:ilvl w:val="0"/>
+          <w:numId w:val="43"/>
+        </w:numPr>
+      </w:pPr>
+    </w:p>
+    <w:p>
+      <w:pPr>
+        <w:rPr>
+          <w:b/>
+          <w:bCs/>
+        </w:rPr>
+      </w:pPr>
+      <w:r>
+        <w:rPr>
+          <w:b/>
+          <w:bCs/>
+        </w:rPr>
+        <w:lastRenderedPageBreak/>
+        <w:t>Gestión de proyectos</w:t>
+      </w:r>
+    </w:p>
+    <w:p>
+      <w:pPr>
+        <w:numPr>
+          <w:ilvl w:val="0"/>
+          <w:numId w:val="44"/>
+        </w:numPr>
+      </w:pPr>
+      <w:r>
+        <w:rPr>
+          <w:b/>
+          <w:bCs/>
+        </w:rPr>
+        <w:t>Crear / Editar / Borrar proyectos</w:t>
+      </w:r>
+      <w:r>
+        <w:t>.</w:t>
+      </w:r>
+    </w:p>
+    <w:p>
+      <w:pPr>
+        <w:numPr>
+          <w:ilvl w:val="0"/>
+          <w:numId w:val="44"/>
+        </w:numPr>
+      </w:pPr>
+      <w:r>
+        <w:rPr>
+          <w:b/>
+          <w:bCs/>
+        </w:rPr>
+        <w:t>Asignar usuarios</w:t>
+      </w:r>
+      <w:r>
+        <w:t xml:space="preserve"> a un proyecto.</w:t>
+      </w:r>
+    </w:p>
+    <w:p>
+      <w:pPr>
+        <w:numPr>
+          <w:ilvl w:val="0"/>
+          <w:numId w:val="44"/>
+        </w:numPr>
+      </w:pPr>
+      <w:r>
+        <w:rPr>
+          <w:b/>
+          <w:bCs/>
+        </w:rPr>
+        <w:t>Visualizar usuarios asignados</w:t>
+      </w:r>
+      <w:r>
+        <w:t>.</w:t>
+      </w:r>
+    </w:p>
+    <w:p>
+      <w:pPr>
+        <w:numPr>
+          <w:ilvl w:val="0"/>
+          <w:numId w:val="44"/>
+        </w:numPr>
+      </w:pPr>
+      <w:r>
+        <w:rPr>
+          <w:b/>
+          <w:bCs/>
+        </w:rPr>
+        <w:t>Consultar el coste total</w:t>
+      </w:r>
+      <w:r>
+        <w:t xml:space="preserve"> (calculado automáticamente como suma de coste interno y externo).</w:t>
+      </w:r>
+    </w:p>
+    <w:p>
+      <w:pPr>
+        <w:rPr>
+          <w:b/>
+          <w:bCs/>
+        </w:rPr>
+      </w:pPr>
+      <w:r>
+        <w:rPr>
+          <w:b/>
+          <w:bCs/>
+        </w:rPr>
+        <w:t>Gestión de fases</w:t>
+      </w:r>
+    </w:p>
+    <w:p>
+      <w:pPr>
+        <w:numPr>
+          <w:ilvl w:val="0"/>
+          <w:numId w:val="45"/>
+        </w:numPr>
+      </w:pPr>
+      <w:r>
+        <w:rPr>
+          <w:b/>
+          <w:bCs/>
+        </w:rPr>
+        <w:t>Crear / Editar / Borrar fases</w:t>
+      </w:r>
+      <w:r>
+        <w:t xml:space="preserve"> para cada proyecto.</w:t>
+      </w:r>
+    </w:p>
+    <w:p>
+      <w:pPr>
+        <w:numPr>
+          <w:ilvl w:val="0"/>
+          <w:numId w:val="45"/>
+        </w:numPr>
+      </w:pPr>
+      <w:r>
+        <w:rPr>
+          <w:b/>
+          <w:bCs/>
+        </w:rPr>
+        <w:t>Control automático de la fase actual</w:t>
+      </w:r>
+      <w:r>
+        <w:t xml:space="preserve"> según la fecha actual.</w:t>
+      </w:r>
+    </w:p>
+    <w:p>
+      <w:pPr>
+        <w:numPr>
+          <w:ilvl w:val="0"/>
+          <w:numId w:val="45"/>
+        </w:numPr>
+      </w:pPr>
+      <w:r>
+        <w:rPr>
+          <w:b/>
+          <w:bCs/>
+        </w:rPr>
+        <w:t>Visualización por proyecto</w:t>
+      </w:r>
+      <w:r>
+        <w:t xml:space="preserve"> de todas las fases asociadas.</w:t>
+      </w:r>
+    </w:p>
+    <w:p>
+      <w:pPr>
+        <w:rPr>
+          <w:b/>
+          <w:bCs/>
+        </w:rPr>
+      </w:pPr>
+      <w:r>
+        <w:rPr>
+          <w:b/>
+          <w:bCs/>
+        </w:rPr>
+        <w:t>Filtrado y consulta</w:t>
+      </w:r>
+    </w:p>
+    <w:p>
+      <w:pPr>
+        <w:numPr>
+          <w:ilvl w:val="0"/>
+          <w:numId w:val="46"/>
+        </w:numPr>
+      </w:pPr>
+      <w:r>
+        <w:t>Filtrar proyectos por:</w:t>
+      </w:r>
+    </w:p>
+    <w:p>
+      <w:pPr>
+        <w:numPr>
+          <w:ilvl w:val="1"/>
+          <w:numId w:val="46"/>
+        </w:numPr>
+      </w:pPr>
+      <w:r>
+        <w:t>Nombre, presupuesto, costes, fase actual, etc.</w:t>
+      </w:r>
+    </w:p>
+    <w:p>
+      <w:pPr>
+        <w:numPr>
+          <w:ilvl w:val="0"/>
+          <w:numId w:val="46"/>
+        </w:numPr>
+      </w:pPr>
+      <w:r>
+        <w:t>Filtrar usuarios por:</w:t>
+      </w:r>
+    </w:p>
+    <w:p>
+      <w:pPr>
+        <w:numPr>
+          <w:ilvl w:val="1"/>
+          <w:numId w:val="46"/>
+        </w:numPr>
+      </w:pPr>
+      <w:r>
+        <w:t>Nombre, correo electrónico, roles, etc.</w:t>
+      </w:r>
+    </w:p>
+    <w:p>
+      <w:pPr>
+        <w:numPr>
+          <w:ilvl w:val="0"/>
+          <w:numId w:val="46"/>
+        </w:numPr>
+      </w:pPr>
+      <w:r>
+        <w:t xml:space="preserve">Consulta agregada de </w:t>
+      </w:r>
+      <w:r>
+        <w:rPr>
+          <w:b/>
+          <w:bCs/>
+        </w:rPr>
+        <w:t>costes totales</w:t>
+      </w:r>
+      <w:r>
+        <w:t xml:space="preserve"> de todos los proyectos.</w:t>
+      </w:r>
+    </w:p>
+    <w:p>
+      <w:pPr>
+        <w:rPr>
+          <w:b/>
+          <w:bCs/>
+        </w:rPr>
+      </w:pPr>
+      <w:r>
+        <w:rPr>
+          <w:b/>
+          <w:bCs/>
+        </w:rPr>
+        <w:t xml:space="preserve"> Sesiones</w:t>
+      </w:r>
+    </w:p>
+    <w:p>
+      <w:pPr>
+        <w:numPr>
+          <w:ilvl w:val="0"/>
+          <w:numId w:val="47"/>
+        </w:numPr>
+      </w:pPr>
+      <w:proofErr w:type="spellStart"/>
+      <w:r>
+        <w:rPr>
+          <w:b/>
+          <w:bCs/>
+        </w:rPr>
+        <w:t>Logout</w:t>
+      </w:r>
+      <w:proofErr w:type="spellEnd"/>
+      <w:r>
+        <w:t>: cierre seguro de sesión.</w:t>
       </w:r>
     </w:p>
     <w:p/>
@@ -7725,7 +8780,7 @@
                     </pic:cNvPicPr>
                   </pic:nvPicPr>
                   <pic:blipFill>
-                    <a:blip r:embed="rId20">
+                    <a:blip r:embed="rId26">
                       <a:extLst>
                         <a:ext uri="{28A0092B-C50C-407E-A947-70E740481C1C}">
                           <a14:useLocalDpi xmlns:a14="http://schemas.microsoft.com/office/drawing/2010/main" val="0"/>
@@ -7843,7 +8898,7 @@
                     </pic:cNvPicPr>
                   </pic:nvPicPr>
                   <pic:blipFill>
-                    <a:blip r:embed="rId21" cstate="print">
+                    <a:blip r:embed="rId27" cstate="print">
                       <a:extLst>
                         <a:ext uri="{28A0092B-C50C-407E-A947-70E740481C1C}">
                           <a14:useLocalDpi xmlns:a14="http://schemas.microsoft.com/office/drawing/2010/main" val="0"/>
@@ -7933,7 +8988,7 @@
           <w:noProof/>
         </w:rPr>
         <w:drawing>
-          <wp:inline distT="0" distB="0" distL="0" distR="0" wp14:anchorId="1BD0B642" wp14:editId="3DAD7CE4">
+          <wp:inline distT="0" distB="0" distL="0" distR="0" wp14:anchorId="1BD0B642" wp14:editId="1078F3B6">
             <wp:extent cx="5760085" cy="2494280"/>
             <wp:effectExtent l="0" t="0" r="0" b="1270"/>
             <wp:docPr id="781730563" name="Imagen 5" descr="Purple and pink smart home UI mobile app interface 1408362 Vector Art ..."/>
@@ -7950,7 +9005,7 @@
                     </pic:cNvPicPr>
                   </pic:nvPicPr>
                   <pic:blipFill>
-                    <a:blip r:embed="rId22" cstate="print">
+                    <a:blip r:embed="rId28" cstate="print">
                       <a:extLst>
                         <a:ext uri="{28A0092B-C50C-407E-A947-70E740481C1C}">
                           <a14:useLocalDpi xmlns:a14="http://schemas.microsoft.com/office/drawing/2010/main" val="0"/>
@@ -8057,7 +9112,7 @@
                     <pic:cNvPicPr/>
                   </pic:nvPicPr>
                   <pic:blipFill>
-                    <a:blip r:embed="rId23"/>
+                    <a:blip r:embed="rId29"/>
                     <a:stretch>
                       <a:fillRect/>
                     </a:stretch>
@@ -8113,7 +9168,7 @@
       <w:bookmarkEnd w:id="30"/>
     </w:p>
     <w:p>
-      <w:hyperlink r:id="rId24" w:history="1">
+      <w:hyperlink r:id="rId30" w:history="1">
         <w:r>
           <w:rPr>
             <w:rStyle w:val="Hipervnculo"/>
@@ -8170,7 +9225,7 @@
                     <pic:cNvPicPr/>
                   </pic:nvPicPr>
                   <pic:blipFill>
-                    <a:blip r:embed="rId25"/>
+                    <a:blip r:embed="rId31"/>
                     <a:stretch>
                       <a:fillRect/>
                     </a:stretch>
@@ -8254,11 +9309,11 @@
                     <pic:cNvPicPr/>
                   </pic:nvPicPr>
                   <pic:blipFill>
-                    <a:blip r:embed="rId26">
+                    <a:blip r:embed="rId32">
                       <a:extLst>
                         <a:ext uri="{BEBA8EAE-BF5A-486C-A8C5-ECC9F3942E4B}">
                           <a14:imgProps xmlns:a14="http://schemas.microsoft.com/office/drawing/2010/main">
-                            <a14:imgLayer r:embed="rId27">
+                            <a14:imgLayer r:embed="rId33">
                               <a14:imgEffect>
                                 <a14:artisticPhotocopy/>
                               </a14:imgEffect>
@@ -12214,10 +13269,10 @@
     <w:p/>
     <w:p/>
     <w:sectPr>
-      <w:headerReference w:type="default" r:id="rId28"/>
-      <w:footerReference w:type="even" r:id="rId29"/>
-      <w:footerReference w:type="default" r:id="rId30"/>
-      <w:footerReference w:type="first" r:id="rId31"/>
+      <w:headerReference w:type="default" r:id="rId34"/>
+      <w:footerReference w:type="even" r:id="rId35"/>
+      <w:footerReference w:type="default" r:id="rId36"/>
+      <w:footerReference w:type="first" r:id="rId37"/>
       <w:pgSz w:w="11906" w:h="16838"/>
       <w:pgMar w:top="1418" w:right="1134" w:bottom="1418" w:left="1701" w:header="709" w:footer="709" w:gutter="0"/>
       <w:cols w:space="708"/>
@@ -13394,6 +14449,155 @@
     </w:lvl>
   </w:abstractNum>
   <w:abstractNum w:abstractNumId="7" w15:restartNumberingAfterBreak="0">
+    <w:nsid w:val="1F622318"/>
+    <w:multiLevelType w:val="multilevel"/>
+    <w:tmpl w:val="33023B74"/>
+    <w:lvl w:ilvl="0">
+      <w:start w:val="1"/>
+      <w:numFmt w:val="bullet"/>
+      <w:lvlText w:val=""/>
+      <w:lvlJc w:val="left"/>
+      <w:pPr>
+        <w:tabs>
+          <w:tab w:val="num" w:pos="720"/>
+        </w:tabs>
+        <w:ind w:left="720" w:hanging="360"/>
+      </w:pPr>
+      <w:rPr>
+        <w:rFonts w:ascii="Symbol" w:hAnsi="Symbol" w:hint="default"/>
+        <w:sz w:val="20"/>
+      </w:rPr>
+    </w:lvl>
+    <w:lvl w:ilvl="1">
+      <w:start w:val="1"/>
+      <w:numFmt w:val="bullet"/>
+      <w:lvlText w:val="o"/>
+      <w:lvlJc w:val="left"/>
+      <w:pPr>
+        <w:tabs>
+          <w:tab w:val="num" w:pos="1440"/>
+        </w:tabs>
+        <w:ind w:left="1440" w:hanging="360"/>
+      </w:pPr>
+      <w:rPr>
+        <w:rFonts w:ascii="Courier New" w:hAnsi="Courier New" w:hint="default"/>
+        <w:sz w:val="20"/>
+      </w:rPr>
+    </w:lvl>
+    <w:lvl w:ilvl="2" w:tentative="1">
+      <w:start w:val="1"/>
+      <w:numFmt w:val="bullet"/>
+      <w:lvlText w:val=""/>
+      <w:lvlJc w:val="left"/>
+      <w:pPr>
+        <w:tabs>
+          <w:tab w:val="num" w:pos="2160"/>
+        </w:tabs>
+        <w:ind w:left="2160" w:hanging="360"/>
+      </w:pPr>
+      <w:rPr>
+        <w:rFonts w:ascii="Wingdings" w:hAnsi="Wingdings" w:hint="default"/>
+        <w:sz w:val="20"/>
+      </w:rPr>
+    </w:lvl>
+    <w:lvl w:ilvl="3" w:tentative="1">
+      <w:start w:val="1"/>
+      <w:numFmt w:val="bullet"/>
+      <w:lvlText w:val=""/>
+      <w:lvlJc w:val="left"/>
+      <w:pPr>
+        <w:tabs>
+          <w:tab w:val="num" w:pos="2880"/>
+        </w:tabs>
+        <w:ind w:left="2880" w:hanging="360"/>
+      </w:pPr>
+      <w:rPr>
+        <w:rFonts w:ascii="Wingdings" w:hAnsi="Wingdings" w:hint="default"/>
+        <w:sz w:val="20"/>
+      </w:rPr>
+    </w:lvl>
+    <w:lvl w:ilvl="4" w:tentative="1">
+      <w:start w:val="1"/>
+      <w:numFmt w:val="bullet"/>
+      <w:lvlText w:val=""/>
+      <w:lvlJc w:val="left"/>
+      <w:pPr>
+        <w:tabs>
+          <w:tab w:val="num" w:pos="3600"/>
+        </w:tabs>
+        <w:ind w:left="3600" w:hanging="360"/>
+      </w:pPr>
+      <w:rPr>
+        <w:rFonts w:ascii="Wingdings" w:hAnsi="Wingdings" w:hint="default"/>
+        <w:sz w:val="20"/>
+      </w:rPr>
+    </w:lvl>
+    <w:lvl w:ilvl="5" w:tentative="1">
+      <w:start w:val="1"/>
+      <w:numFmt w:val="bullet"/>
+      <w:lvlText w:val=""/>
+      <w:lvlJc w:val="left"/>
+      <w:pPr>
+        <w:tabs>
+          <w:tab w:val="num" w:pos="4320"/>
+        </w:tabs>
+        <w:ind w:left="4320" w:hanging="360"/>
+      </w:pPr>
+      <w:rPr>
+        <w:rFonts w:ascii="Wingdings" w:hAnsi="Wingdings" w:hint="default"/>
+        <w:sz w:val="20"/>
+      </w:rPr>
+    </w:lvl>
+    <w:lvl w:ilvl="6" w:tentative="1">
+      <w:start w:val="1"/>
+      <w:numFmt w:val="bullet"/>
+      <w:lvlText w:val=""/>
+      <w:lvlJc w:val="left"/>
+      <w:pPr>
+        <w:tabs>
+          <w:tab w:val="num" w:pos="5040"/>
+        </w:tabs>
+        <w:ind w:left="5040" w:hanging="360"/>
+      </w:pPr>
+      <w:rPr>
+        <w:rFonts w:ascii="Wingdings" w:hAnsi="Wingdings" w:hint="default"/>
+        <w:sz w:val="20"/>
+      </w:rPr>
+    </w:lvl>
+    <w:lvl w:ilvl="7" w:tentative="1">
+      <w:start w:val="1"/>
+      <w:numFmt w:val="bullet"/>
+      <w:lvlText w:val=""/>
+      <w:lvlJc w:val="left"/>
+      <w:pPr>
+        <w:tabs>
+          <w:tab w:val="num" w:pos="5760"/>
+        </w:tabs>
+        <w:ind w:left="5760" w:hanging="360"/>
+      </w:pPr>
+      <w:rPr>
+        <w:rFonts w:ascii="Wingdings" w:hAnsi="Wingdings" w:hint="default"/>
+        <w:sz w:val="20"/>
+      </w:rPr>
+    </w:lvl>
+    <w:lvl w:ilvl="8" w:tentative="1">
+      <w:start w:val="1"/>
+      <w:numFmt w:val="bullet"/>
+      <w:lvlText w:val=""/>
+      <w:lvlJc w:val="left"/>
+      <w:pPr>
+        <w:tabs>
+          <w:tab w:val="num" w:pos="6480"/>
+        </w:tabs>
+        <w:ind w:left="6480" w:hanging="360"/>
+      </w:pPr>
+      <w:rPr>
+        <w:rFonts w:ascii="Wingdings" w:hAnsi="Wingdings" w:hint="default"/>
+        <w:sz w:val="20"/>
+      </w:rPr>
+    </w:lvl>
+  </w:abstractNum>
+  <w:abstractNum w:abstractNumId="8" w15:restartNumberingAfterBreak="0">
     <w:nsid w:val="204F2F0B"/>
     <w:multiLevelType w:val="hybridMultilevel"/>
     <w:tmpl w:val="EAA4188C"/>
@@ -13479,7 +14683,7 @@
       </w:pPr>
     </w:lvl>
   </w:abstractNum>
-  <w:abstractNum w:abstractNumId="8" w15:restartNumberingAfterBreak="0">
+  <w:abstractNum w:abstractNumId="9" w15:restartNumberingAfterBreak="0">
     <w:nsid w:val="215444B1"/>
     <w:multiLevelType w:val="hybridMultilevel"/>
     <w:tmpl w:val="F586C9C2"/>
@@ -13565,7 +14769,7 @@
       </w:pPr>
     </w:lvl>
   </w:abstractNum>
-  <w:abstractNum w:abstractNumId="9" w15:restartNumberingAfterBreak="0">
+  <w:abstractNum w:abstractNumId="10" w15:restartNumberingAfterBreak="0">
     <w:nsid w:val="268F7751"/>
     <w:multiLevelType w:val="hybridMultilevel"/>
     <w:tmpl w:val="E5441BB6"/>
@@ -13677,7 +14881,7 @@
       </w:rPr>
     </w:lvl>
   </w:abstractNum>
-  <w:abstractNum w:abstractNumId="10" w15:restartNumberingAfterBreak="0">
+  <w:abstractNum w:abstractNumId="11" w15:restartNumberingAfterBreak="0">
     <w:nsid w:val="2A640080"/>
     <w:multiLevelType w:val="hybridMultilevel"/>
     <w:tmpl w:val="2130A016"/>
@@ -13789,7 +14993,156 @@
       </w:rPr>
     </w:lvl>
   </w:abstractNum>
-  <w:abstractNum w:abstractNumId="11" w15:restartNumberingAfterBreak="0">
+  <w:abstractNum w:abstractNumId="12" w15:restartNumberingAfterBreak="0">
+    <w:nsid w:val="2F0B7EB9"/>
+    <w:multiLevelType w:val="multilevel"/>
+    <w:tmpl w:val="CC28A350"/>
+    <w:lvl w:ilvl="0">
+      <w:start w:val="1"/>
+      <w:numFmt w:val="bullet"/>
+      <w:lvlText w:val=""/>
+      <w:lvlJc w:val="left"/>
+      <w:pPr>
+        <w:tabs>
+          <w:tab w:val="num" w:pos="720"/>
+        </w:tabs>
+        <w:ind w:left="720" w:hanging="360"/>
+      </w:pPr>
+      <w:rPr>
+        <w:rFonts w:ascii="Symbol" w:hAnsi="Symbol" w:hint="default"/>
+        <w:sz w:val="20"/>
+      </w:rPr>
+    </w:lvl>
+    <w:lvl w:ilvl="1" w:tentative="1">
+      <w:start w:val="1"/>
+      <w:numFmt w:val="bullet"/>
+      <w:lvlText w:val="o"/>
+      <w:lvlJc w:val="left"/>
+      <w:pPr>
+        <w:tabs>
+          <w:tab w:val="num" w:pos="1440"/>
+        </w:tabs>
+        <w:ind w:left="1440" w:hanging="360"/>
+      </w:pPr>
+      <w:rPr>
+        <w:rFonts w:ascii="Courier New" w:hAnsi="Courier New" w:hint="default"/>
+        <w:sz w:val="20"/>
+      </w:rPr>
+    </w:lvl>
+    <w:lvl w:ilvl="2" w:tentative="1">
+      <w:start w:val="1"/>
+      <w:numFmt w:val="bullet"/>
+      <w:lvlText w:val=""/>
+      <w:lvlJc w:val="left"/>
+      <w:pPr>
+        <w:tabs>
+          <w:tab w:val="num" w:pos="2160"/>
+        </w:tabs>
+        <w:ind w:left="2160" w:hanging="360"/>
+      </w:pPr>
+      <w:rPr>
+        <w:rFonts w:ascii="Wingdings" w:hAnsi="Wingdings" w:hint="default"/>
+        <w:sz w:val="20"/>
+      </w:rPr>
+    </w:lvl>
+    <w:lvl w:ilvl="3" w:tentative="1">
+      <w:start w:val="1"/>
+      <w:numFmt w:val="bullet"/>
+      <w:lvlText w:val=""/>
+      <w:lvlJc w:val="left"/>
+      <w:pPr>
+        <w:tabs>
+          <w:tab w:val="num" w:pos="2880"/>
+        </w:tabs>
+        <w:ind w:left="2880" w:hanging="360"/>
+      </w:pPr>
+      <w:rPr>
+        <w:rFonts w:ascii="Wingdings" w:hAnsi="Wingdings" w:hint="default"/>
+        <w:sz w:val="20"/>
+      </w:rPr>
+    </w:lvl>
+    <w:lvl w:ilvl="4" w:tentative="1">
+      <w:start w:val="1"/>
+      <w:numFmt w:val="bullet"/>
+      <w:lvlText w:val=""/>
+      <w:lvlJc w:val="left"/>
+      <w:pPr>
+        <w:tabs>
+          <w:tab w:val="num" w:pos="3600"/>
+        </w:tabs>
+        <w:ind w:left="3600" w:hanging="360"/>
+      </w:pPr>
+      <w:rPr>
+        <w:rFonts w:ascii="Wingdings" w:hAnsi="Wingdings" w:hint="default"/>
+        <w:sz w:val="20"/>
+      </w:rPr>
+    </w:lvl>
+    <w:lvl w:ilvl="5" w:tentative="1">
+      <w:start w:val="1"/>
+      <w:numFmt w:val="bullet"/>
+      <w:lvlText w:val=""/>
+      <w:lvlJc w:val="left"/>
+      <w:pPr>
+        <w:tabs>
+          <w:tab w:val="num" w:pos="4320"/>
+        </w:tabs>
+        <w:ind w:left="4320" w:hanging="360"/>
+      </w:pPr>
+      <w:rPr>
+        <w:rFonts w:ascii="Wingdings" w:hAnsi="Wingdings" w:hint="default"/>
+        <w:sz w:val="20"/>
+      </w:rPr>
+    </w:lvl>
+    <w:lvl w:ilvl="6" w:tentative="1">
+      <w:start w:val="1"/>
+      <w:numFmt w:val="bullet"/>
+      <w:lvlText w:val=""/>
+      <w:lvlJc w:val="left"/>
+      <w:pPr>
+        <w:tabs>
+          <w:tab w:val="num" w:pos="5040"/>
+        </w:tabs>
+        <w:ind w:left="5040" w:hanging="360"/>
+      </w:pPr>
+      <w:rPr>
+        <w:rFonts w:ascii="Wingdings" w:hAnsi="Wingdings" w:hint="default"/>
+        <w:sz w:val="20"/>
+      </w:rPr>
+    </w:lvl>
+    <w:lvl w:ilvl="7" w:tentative="1">
+      <w:start w:val="1"/>
+      <w:numFmt w:val="bullet"/>
+      <w:lvlText w:val=""/>
+      <w:lvlJc w:val="left"/>
+      <w:pPr>
+        <w:tabs>
+          <w:tab w:val="num" w:pos="5760"/>
+        </w:tabs>
+        <w:ind w:left="5760" w:hanging="360"/>
+      </w:pPr>
+      <w:rPr>
+        <w:rFonts w:ascii="Wingdings" w:hAnsi="Wingdings" w:hint="default"/>
+        <w:sz w:val="20"/>
+      </w:rPr>
+    </w:lvl>
+    <w:lvl w:ilvl="8" w:tentative="1">
+      <w:start w:val="1"/>
+      <w:numFmt w:val="bullet"/>
+      <w:lvlText w:val=""/>
+      <w:lvlJc w:val="left"/>
+      <w:pPr>
+        <w:tabs>
+          <w:tab w:val="num" w:pos="6480"/>
+        </w:tabs>
+        <w:ind w:left="6480" w:hanging="360"/>
+      </w:pPr>
+      <w:rPr>
+        <w:rFonts w:ascii="Wingdings" w:hAnsi="Wingdings" w:hint="default"/>
+        <w:sz w:val="20"/>
+      </w:rPr>
+    </w:lvl>
+  </w:abstractNum>
+  <w:abstractNum w:abstractNumId="13" w15:restartNumberingAfterBreak="0">
     <w:nsid w:val="3520386A"/>
     <w:multiLevelType w:val="multilevel"/>
     <w:tmpl w:val="72D0393A"/>
@@ -13883,7 +15236,156 @@
       </w:pPr>
     </w:lvl>
   </w:abstractNum>
-  <w:abstractNum w:abstractNumId="12" w15:restartNumberingAfterBreak="0">
+  <w:abstractNum w:abstractNumId="14" w15:restartNumberingAfterBreak="0">
+    <w:nsid w:val="36AC266A"/>
+    <w:multiLevelType w:val="multilevel"/>
+    <w:tmpl w:val="BA8619F8"/>
+    <w:lvl w:ilvl="0">
+      <w:start w:val="1"/>
+      <w:numFmt w:val="bullet"/>
+      <w:lvlText w:val=""/>
+      <w:lvlJc w:val="left"/>
+      <w:pPr>
+        <w:tabs>
+          <w:tab w:val="num" w:pos="720"/>
+        </w:tabs>
+        <w:ind w:left="720" w:hanging="360"/>
+      </w:pPr>
+      <w:rPr>
+        <w:rFonts w:ascii="Symbol" w:hAnsi="Symbol" w:hint="default"/>
+        <w:sz w:val="20"/>
+      </w:rPr>
+    </w:lvl>
+    <w:lvl w:ilvl="1" w:tentative="1">
+      <w:start w:val="1"/>
+      <w:numFmt w:val="bullet"/>
+      <w:lvlText w:val="o"/>
+      <w:lvlJc w:val="left"/>
+      <w:pPr>
+        <w:tabs>
+          <w:tab w:val="num" w:pos="1440"/>
+        </w:tabs>
+        <w:ind w:left="1440" w:hanging="360"/>
+      </w:pPr>
+      <w:rPr>
+        <w:rFonts w:ascii="Courier New" w:hAnsi="Courier New" w:hint="default"/>
+        <w:sz w:val="20"/>
+      </w:rPr>
+    </w:lvl>
+    <w:lvl w:ilvl="2" w:tentative="1">
+      <w:start w:val="1"/>
+      <w:numFmt w:val="bullet"/>
+      <w:lvlText w:val=""/>
+      <w:lvlJc w:val="left"/>
+      <w:pPr>
+        <w:tabs>
+          <w:tab w:val="num" w:pos="2160"/>
+        </w:tabs>
+        <w:ind w:left="2160" w:hanging="360"/>
+      </w:pPr>
+      <w:rPr>
+        <w:rFonts w:ascii="Wingdings" w:hAnsi="Wingdings" w:hint="default"/>
+        <w:sz w:val="20"/>
+      </w:rPr>
+    </w:lvl>
+    <w:lvl w:ilvl="3" w:tentative="1">
+      <w:start w:val="1"/>
+      <w:numFmt w:val="bullet"/>
+      <w:lvlText w:val=""/>
+      <w:lvlJc w:val="left"/>
+      <w:pPr>
+        <w:tabs>
+          <w:tab w:val="num" w:pos="2880"/>
+        </w:tabs>
+        <w:ind w:left="2880" w:hanging="360"/>
+      </w:pPr>
+      <w:rPr>
+        <w:rFonts w:ascii="Wingdings" w:hAnsi="Wingdings" w:hint="default"/>
+        <w:sz w:val="20"/>
+      </w:rPr>
+    </w:lvl>
+    <w:lvl w:ilvl="4" w:tentative="1">
+      <w:start w:val="1"/>
+      <w:numFmt w:val="bullet"/>
+      <w:lvlText w:val=""/>
+      <w:lvlJc w:val="left"/>
+      <w:pPr>
+        <w:tabs>
+          <w:tab w:val="num" w:pos="3600"/>
+        </w:tabs>
+        <w:ind w:left="3600" w:hanging="360"/>
+      </w:pPr>
+      <w:rPr>
+        <w:rFonts w:ascii="Wingdings" w:hAnsi="Wingdings" w:hint="default"/>
+        <w:sz w:val="20"/>
+      </w:rPr>
+    </w:lvl>
+    <w:lvl w:ilvl="5" w:tentative="1">
+      <w:start w:val="1"/>
+      <w:numFmt w:val="bullet"/>
+      <w:lvlText w:val=""/>
+      <w:lvlJc w:val="left"/>
+      <w:pPr>
+        <w:tabs>
+          <w:tab w:val="num" w:pos="4320"/>
+        </w:tabs>
+        <w:ind w:left="4320" w:hanging="360"/>
+      </w:pPr>
+      <w:rPr>
+        <w:rFonts w:ascii="Wingdings" w:hAnsi="Wingdings" w:hint="default"/>
+        <w:sz w:val="20"/>
+      </w:rPr>
+    </w:lvl>
+    <w:lvl w:ilvl="6" w:tentative="1">
+      <w:start w:val="1"/>
+      <w:numFmt w:val="bullet"/>
+      <w:lvlText w:val=""/>
+      <w:lvlJc w:val="left"/>
+      <w:pPr>
+        <w:tabs>
+          <w:tab w:val="num" w:pos="5040"/>
+        </w:tabs>
+        <w:ind w:left="5040" w:hanging="360"/>
+      </w:pPr>
+      <w:rPr>
+        <w:rFonts w:ascii="Wingdings" w:hAnsi="Wingdings" w:hint="default"/>
+        <w:sz w:val="20"/>
+      </w:rPr>
+    </w:lvl>
+    <w:lvl w:ilvl="7" w:tentative="1">
+      <w:start w:val="1"/>
+      <w:numFmt w:val="bullet"/>
+      <w:lvlText w:val=""/>
+      <w:lvlJc w:val="left"/>
+      <w:pPr>
+        <w:tabs>
+          <w:tab w:val="num" w:pos="5760"/>
+        </w:tabs>
+        <w:ind w:left="5760" w:hanging="360"/>
+      </w:pPr>
+      <w:rPr>
+        <w:rFonts w:ascii="Wingdings" w:hAnsi="Wingdings" w:hint="default"/>
+        <w:sz w:val="20"/>
+      </w:rPr>
+    </w:lvl>
+    <w:lvl w:ilvl="8" w:tentative="1">
+      <w:start w:val="1"/>
+      <w:numFmt w:val="bullet"/>
+      <w:lvlText w:val=""/>
+      <w:lvlJc w:val="left"/>
+      <w:pPr>
+        <w:tabs>
+          <w:tab w:val="num" w:pos="6480"/>
+        </w:tabs>
+        <w:ind w:left="6480" w:hanging="360"/>
+      </w:pPr>
+      <w:rPr>
+        <w:rFonts w:ascii="Wingdings" w:hAnsi="Wingdings" w:hint="default"/>
+        <w:sz w:val="20"/>
+      </w:rPr>
+    </w:lvl>
+  </w:abstractNum>
+  <w:abstractNum w:abstractNumId="15" w15:restartNumberingAfterBreak="0">
     <w:nsid w:val="39FE07F3"/>
     <w:multiLevelType w:val="multilevel"/>
     <w:tmpl w:val="3A3C87B0"/>
@@ -13996,7 +15498,7 @@
       </w:rPr>
     </w:lvl>
   </w:abstractNum>
-  <w:abstractNum w:abstractNumId="13" w15:restartNumberingAfterBreak="0">
+  <w:abstractNum w:abstractNumId="16" w15:restartNumberingAfterBreak="0">
     <w:nsid w:val="3B141E8E"/>
     <w:multiLevelType w:val="hybridMultilevel"/>
     <w:tmpl w:val="85023A84"/>
@@ -14109,7 +15611,156 @@
       </w:rPr>
     </w:lvl>
   </w:abstractNum>
-  <w:abstractNum w:abstractNumId="14" w15:restartNumberingAfterBreak="0">
+  <w:abstractNum w:abstractNumId="17" w15:restartNumberingAfterBreak="0">
+    <w:nsid w:val="3FAA2946"/>
+    <w:multiLevelType w:val="multilevel"/>
+    <w:tmpl w:val="348C3E4A"/>
+    <w:lvl w:ilvl="0">
+      <w:start w:val="1"/>
+      <w:numFmt w:val="bullet"/>
+      <w:lvlText w:val=""/>
+      <w:lvlJc w:val="left"/>
+      <w:pPr>
+        <w:tabs>
+          <w:tab w:val="num" w:pos="720"/>
+        </w:tabs>
+        <w:ind w:left="720" w:hanging="360"/>
+      </w:pPr>
+      <w:rPr>
+        <w:rFonts w:ascii="Symbol" w:hAnsi="Symbol" w:hint="default"/>
+        <w:sz w:val="20"/>
+      </w:rPr>
+    </w:lvl>
+    <w:lvl w:ilvl="1" w:tentative="1">
+      <w:start w:val="1"/>
+      <w:numFmt w:val="bullet"/>
+      <w:lvlText w:val="o"/>
+      <w:lvlJc w:val="left"/>
+      <w:pPr>
+        <w:tabs>
+          <w:tab w:val="num" w:pos="1440"/>
+        </w:tabs>
+        <w:ind w:left="1440" w:hanging="360"/>
+      </w:pPr>
+      <w:rPr>
+        <w:rFonts w:ascii="Courier New" w:hAnsi="Courier New" w:hint="default"/>
+        <w:sz w:val="20"/>
+      </w:rPr>
+    </w:lvl>
+    <w:lvl w:ilvl="2" w:tentative="1">
+      <w:start w:val="1"/>
+      <w:numFmt w:val="bullet"/>
+      <w:lvlText w:val=""/>
+      <w:lvlJc w:val="left"/>
+      <w:pPr>
+        <w:tabs>
+          <w:tab w:val="num" w:pos="2160"/>
+        </w:tabs>
+        <w:ind w:left="2160" w:hanging="360"/>
+      </w:pPr>
+      <w:rPr>
+        <w:rFonts w:ascii="Wingdings" w:hAnsi="Wingdings" w:hint="default"/>
+        <w:sz w:val="20"/>
+      </w:rPr>
+    </w:lvl>
+    <w:lvl w:ilvl="3" w:tentative="1">
+      <w:start w:val="1"/>
+      <w:numFmt w:val="bullet"/>
+      <w:lvlText w:val=""/>
+      <w:lvlJc w:val="left"/>
+      <w:pPr>
+        <w:tabs>
+          <w:tab w:val="num" w:pos="2880"/>
+        </w:tabs>
+        <w:ind w:left="2880" w:hanging="360"/>
+      </w:pPr>
+      <w:rPr>
+        <w:rFonts w:ascii="Wingdings" w:hAnsi="Wingdings" w:hint="default"/>
+        <w:sz w:val="20"/>
+      </w:rPr>
+    </w:lvl>
+    <w:lvl w:ilvl="4" w:tentative="1">
+      <w:start w:val="1"/>
+      <w:numFmt w:val="bullet"/>
+      <w:lvlText w:val=""/>
+      <w:lvlJc w:val="left"/>
+      <w:pPr>
+        <w:tabs>
+          <w:tab w:val="num" w:pos="3600"/>
+        </w:tabs>
+        <w:ind w:left="3600" w:hanging="360"/>
+      </w:pPr>
+      <w:rPr>
+        <w:rFonts w:ascii="Wingdings" w:hAnsi="Wingdings" w:hint="default"/>
+        <w:sz w:val="20"/>
+      </w:rPr>
+    </w:lvl>
+    <w:lvl w:ilvl="5" w:tentative="1">
+      <w:start w:val="1"/>
+      <w:numFmt w:val="bullet"/>
+      <w:lvlText w:val=""/>
+      <w:lvlJc w:val="left"/>
+      <w:pPr>
+        <w:tabs>
+          <w:tab w:val="num" w:pos="4320"/>
+        </w:tabs>
+        <w:ind w:left="4320" w:hanging="360"/>
+      </w:pPr>
+      <w:rPr>
+        <w:rFonts w:ascii="Wingdings" w:hAnsi="Wingdings" w:hint="default"/>
+        <w:sz w:val="20"/>
+      </w:rPr>
+    </w:lvl>
+    <w:lvl w:ilvl="6" w:tentative="1">
+      <w:start w:val="1"/>
+      <w:numFmt w:val="bullet"/>
+      <w:lvlText w:val=""/>
+      <w:lvlJc w:val="left"/>
+      <w:pPr>
+        <w:tabs>
+          <w:tab w:val="num" w:pos="5040"/>
+        </w:tabs>
+        <w:ind w:left="5040" w:hanging="360"/>
+      </w:pPr>
+      <w:rPr>
+        <w:rFonts w:ascii="Wingdings" w:hAnsi="Wingdings" w:hint="default"/>
+        <w:sz w:val="20"/>
+      </w:rPr>
+    </w:lvl>
+    <w:lvl w:ilvl="7" w:tentative="1">
+      <w:start w:val="1"/>
+      <w:numFmt w:val="bullet"/>
+      <w:lvlText w:val=""/>
+      <w:lvlJc w:val="left"/>
+      <w:pPr>
+        <w:tabs>
+          <w:tab w:val="num" w:pos="5760"/>
+        </w:tabs>
+        <w:ind w:left="5760" w:hanging="360"/>
+      </w:pPr>
+      <w:rPr>
+        <w:rFonts w:ascii="Wingdings" w:hAnsi="Wingdings" w:hint="default"/>
+        <w:sz w:val="20"/>
+      </w:rPr>
+    </w:lvl>
+    <w:lvl w:ilvl="8" w:tentative="1">
+      <w:start w:val="1"/>
+      <w:numFmt w:val="bullet"/>
+      <w:lvlText w:val=""/>
+      <w:lvlJc w:val="left"/>
+      <w:pPr>
+        <w:tabs>
+          <w:tab w:val="num" w:pos="6480"/>
+        </w:tabs>
+        <w:ind w:left="6480" w:hanging="360"/>
+      </w:pPr>
+      <w:rPr>
+        <w:rFonts w:ascii="Wingdings" w:hAnsi="Wingdings" w:hint="default"/>
+        <w:sz w:val="20"/>
+      </w:rPr>
+    </w:lvl>
+  </w:abstractNum>
+  <w:abstractNum w:abstractNumId="18" w15:restartNumberingAfterBreak="0">
     <w:nsid w:val="40B76E27"/>
     <w:multiLevelType w:val="hybridMultilevel"/>
     <w:tmpl w:val="348094A2"/>
@@ -14195,7 +15846,119 @@
       </w:pPr>
     </w:lvl>
   </w:abstractNum>
-  <w:abstractNum w:abstractNumId="15" w15:restartNumberingAfterBreak="0">
+  <w:abstractNum w:abstractNumId="19" w15:restartNumberingAfterBreak="0">
+    <w:nsid w:val="46EC046E"/>
+    <w:multiLevelType w:val="hybridMultilevel"/>
+    <w:tmpl w:val="A0D8FDD0"/>
+    <w:lvl w:ilvl="0" w:tplc="F9828D06">
+      <w:numFmt w:val="bullet"/>
+      <w:lvlText w:val="-"/>
+      <w:lvlJc w:val="left"/>
+      <w:pPr>
+        <w:ind w:left="720" w:hanging="360"/>
+      </w:pPr>
+      <w:rPr>
+        <w:rFonts w:ascii="Aptos" w:eastAsia="Times New Roman" w:hAnsi="Aptos" w:cs="Times New Roman" w:hint="default"/>
+      </w:rPr>
+    </w:lvl>
+    <w:lvl w:ilvl="1" w:tplc="0C0A0003" w:tentative="1">
+      <w:start w:val="1"/>
+      <w:numFmt w:val="bullet"/>
+      <w:lvlText w:val="o"/>
+      <w:lvlJc w:val="left"/>
+      <w:pPr>
+        <w:ind w:left="1440" w:hanging="360"/>
+      </w:pPr>
+      <w:rPr>
+        <w:rFonts w:ascii="Courier New" w:hAnsi="Courier New" w:cs="Courier New" w:hint="default"/>
+      </w:rPr>
+    </w:lvl>
+    <w:lvl w:ilvl="2" w:tplc="0C0A0005" w:tentative="1">
+      <w:start w:val="1"/>
+      <w:numFmt w:val="bullet"/>
+      <w:lvlText w:val=""/>
+      <w:lvlJc w:val="left"/>
+      <w:pPr>
+        <w:ind w:left="2160" w:hanging="360"/>
+      </w:pPr>
+      <w:rPr>
+        <w:rFonts w:ascii="Wingdings" w:hAnsi="Wingdings" w:hint="default"/>
+      </w:rPr>
+    </w:lvl>
+    <w:lvl w:ilvl="3" w:tplc="0C0A0001" w:tentative="1">
+      <w:start w:val="1"/>
+      <w:numFmt w:val="bullet"/>
+      <w:lvlText w:val=""/>
+      <w:lvlJc w:val="left"/>
+      <w:pPr>
+        <w:ind w:left="2880" w:hanging="360"/>
+      </w:pPr>
+      <w:rPr>
+        <w:rFonts w:ascii="Symbol" w:hAnsi="Symbol" w:hint="default"/>
+      </w:rPr>
+    </w:lvl>
+    <w:lvl w:ilvl="4" w:tplc="0C0A0003" w:tentative="1">
+      <w:start w:val="1"/>
+      <w:numFmt w:val="bullet"/>
+      <w:lvlText w:val="o"/>
+      <w:lvlJc w:val="left"/>
+      <w:pPr>
+        <w:ind w:left="3600" w:hanging="360"/>
+      </w:pPr>
+      <w:rPr>
+        <w:rFonts w:ascii="Courier New" w:hAnsi="Courier New" w:cs="Courier New" w:hint="default"/>
+      </w:rPr>
+    </w:lvl>
+    <w:lvl w:ilvl="5" w:tplc="0C0A0005" w:tentative="1">
+      <w:start w:val="1"/>
+      <w:numFmt w:val="bullet"/>
+      <w:lvlText w:val=""/>
+      <w:lvlJc w:val="left"/>
+      <w:pPr>
+        <w:ind w:left="4320" w:hanging="360"/>
+      </w:pPr>
+      <w:rPr>
+        <w:rFonts w:ascii="Wingdings" w:hAnsi="Wingdings" w:hint="default"/>
+      </w:rPr>
+    </w:lvl>
+    <w:lvl w:ilvl="6" w:tplc="0C0A0001" w:tentative="1">
+      <w:start w:val="1"/>
+      <w:numFmt w:val="bullet"/>
+      <w:lvlText w:val=""/>
+      <w:lvlJc w:val="left"/>
+      <w:pPr>
+        <w:ind w:left="5040" w:hanging="360"/>
+      </w:pPr>
+      <w:rPr>
+        <w:rFonts w:ascii="Symbol" w:hAnsi="Symbol" w:hint="default"/>
+      </w:rPr>
+    </w:lvl>
+    <w:lvl w:ilvl="7" w:tplc="0C0A0003" w:tentative="1">
+      <w:start w:val="1"/>
+      <w:numFmt w:val="bullet"/>
+      <w:lvlText w:val="o"/>
+      <w:lvlJc w:val="left"/>
+      <w:pPr>
+        <w:ind w:left="5760" w:hanging="360"/>
+      </w:pPr>
+      <w:rPr>
+        <w:rFonts w:ascii="Courier New" w:hAnsi="Courier New" w:cs="Courier New" w:hint="default"/>
+      </w:rPr>
+    </w:lvl>
+    <w:lvl w:ilvl="8" w:tplc="0C0A0005" w:tentative="1">
+      <w:start w:val="1"/>
+      <w:numFmt w:val="bullet"/>
+      <w:lvlText w:val=""/>
+      <w:lvlJc w:val="left"/>
+      <w:pPr>
+        <w:ind w:left="6480" w:hanging="360"/>
+      </w:pPr>
+      <w:rPr>
+        <w:rFonts w:ascii="Wingdings" w:hAnsi="Wingdings" w:hint="default"/>
+      </w:rPr>
+    </w:lvl>
+  </w:abstractNum>
+  <w:abstractNum w:abstractNumId="20" w15:restartNumberingAfterBreak="0">
     <w:nsid w:val="484D7BF5"/>
     <w:multiLevelType w:val="multilevel"/>
     <w:tmpl w:val="0C0A001F"/>
@@ -14281,7 +16044,7 @@
       </w:pPr>
     </w:lvl>
   </w:abstractNum>
-  <w:abstractNum w:abstractNumId="16" w15:restartNumberingAfterBreak="0">
+  <w:abstractNum w:abstractNumId="21" w15:restartNumberingAfterBreak="0">
     <w:nsid w:val="4A346511"/>
     <w:multiLevelType w:val="multilevel"/>
     <w:tmpl w:val="0C0A001F"/>
@@ -14367,7 +16130,7 @@
       </w:pPr>
     </w:lvl>
   </w:abstractNum>
-  <w:abstractNum w:abstractNumId="17" w15:restartNumberingAfterBreak="0">
+  <w:abstractNum w:abstractNumId="22" w15:restartNumberingAfterBreak="0">
     <w:nsid w:val="545F17C6"/>
     <w:multiLevelType w:val="hybridMultilevel"/>
     <w:tmpl w:val="57CEED46"/>
@@ -14453,7 +16216,7 @@
       </w:pPr>
     </w:lvl>
   </w:abstractNum>
-  <w:abstractNum w:abstractNumId="18" w15:restartNumberingAfterBreak="0">
+  <w:abstractNum w:abstractNumId="23" w15:restartNumberingAfterBreak="0">
     <w:nsid w:val="54DF44F2"/>
     <w:multiLevelType w:val="hybridMultilevel"/>
     <w:tmpl w:val="33DE1C96"/>
@@ -14542,7 +16305,7 @@
       </w:pPr>
     </w:lvl>
   </w:abstractNum>
-  <w:abstractNum w:abstractNumId="19" w15:restartNumberingAfterBreak="0">
+  <w:abstractNum w:abstractNumId="24" w15:restartNumberingAfterBreak="0">
     <w:nsid w:val="574407FB"/>
     <w:multiLevelType w:val="hybridMultilevel"/>
     <w:tmpl w:val="A28EBAA2"/>
@@ -14655,7 +16418,7 @@
       </w:rPr>
     </w:lvl>
   </w:abstractNum>
-  <w:abstractNum w:abstractNumId="20" w15:restartNumberingAfterBreak="0">
+  <w:abstractNum w:abstractNumId="25" w15:restartNumberingAfterBreak="0">
     <w:nsid w:val="59683E68"/>
     <w:multiLevelType w:val="hybridMultilevel"/>
     <w:tmpl w:val="934A0E38"/>
@@ -14742,7 +16505,7 @@
       </w:pPr>
     </w:lvl>
   </w:abstractNum>
-  <w:abstractNum w:abstractNumId="21" w15:restartNumberingAfterBreak="0">
+  <w:abstractNum w:abstractNumId="26" w15:restartNumberingAfterBreak="0">
     <w:nsid w:val="64851D42"/>
     <w:multiLevelType w:val="hybridMultilevel"/>
     <w:tmpl w:val="6D2A54F6"/>
@@ -14829,7 +16592,7 @@
       </w:pPr>
     </w:lvl>
   </w:abstractNum>
-  <w:abstractNum w:abstractNumId="22" w15:restartNumberingAfterBreak="0">
+  <w:abstractNum w:abstractNumId="27" w15:restartNumberingAfterBreak="0">
     <w:nsid w:val="693732B1"/>
     <w:multiLevelType w:val="multilevel"/>
     <w:tmpl w:val="393C3686"/>
@@ -14915,7 +16678,7 @@
       </w:pPr>
     </w:lvl>
   </w:abstractNum>
-  <w:abstractNum w:abstractNumId="23" w15:restartNumberingAfterBreak="0">
+  <w:abstractNum w:abstractNumId="28" w15:restartNumberingAfterBreak="0">
     <w:nsid w:val="6E946A08"/>
     <w:multiLevelType w:val="multilevel"/>
     <w:tmpl w:val="7BAA9BB2"/>
@@ -15005,7 +16768,7 @@
       </w:pPr>
     </w:lvl>
   </w:abstractNum>
-  <w:abstractNum w:abstractNumId="24" w15:restartNumberingAfterBreak="0">
+  <w:abstractNum w:abstractNumId="29" w15:restartNumberingAfterBreak="0">
     <w:nsid w:val="6EAB6542"/>
     <w:multiLevelType w:val="hybridMultilevel"/>
     <w:tmpl w:val="E33AE3B6"/>
@@ -15091,7 +16854,7 @@
       </w:pPr>
     </w:lvl>
   </w:abstractNum>
-  <w:abstractNum w:abstractNumId="25" w15:restartNumberingAfterBreak="0">
+  <w:abstractNum w:abstractNumId="30" w15:restartNumberingAfterBreak="0">
     <w:nsid w:val="748E2F9F"/>
     <w:multiLevelType w:val="multilevel"/>
     <w:tmpl w:val="0C0A001F"/>
@@ -15177,7 +16940,305 @@
       </w:pPr>
     </w:lvl>
   </w:abstractNum>
-  <w:abstractNum w:abstractNumId="26" w15:restartNumberingAfterBreak="0">
+  <w:abstractNum w:abstractNumId="31" w15:restartNumberingAfterBreak="0">
+    <w:nsid w:val="74FF338A"/>
+    <w:multiLevelType w:val="multilevel"/>
+    <w:tmpl w:val="F34EB0CA"/>
+    <w:lvl w:ilvl="0">
+      <w:start w:val="1"/>
+      <w:numFmt w:val="bullet"/>
+      <w:lvlText w:val=""/>
+      <w:lvlJc w:val="left"/>
+      <w:pPr>
+        <w:tabs>
+          <w:tab w:val="num" w:pos="720"/>
+        </w:tabs>
+        <w:ind w:left="720" w:hanging="360"/>
+      </w:pPr>
+      <w:rPr>
+        <w:rFonts w:ascii="Symbol" w:hAnsi="Symbol" w:hint="default"/>
+        <w:sz w:val="20"/>
+      </w:rPr>
+    </w:lvl>
+    <w:lvl w:ilvl="1" w:tentative="1">
+      <w:start w:val="1"/>
+      <w:numFmt w:val="bullet"/>
+      <w:lvlText w:val="o"/>
+      <w:lvlJc w:val="left"/>
+      <w:pPr>
+        <w:tabs>
+          <w:tab w:val="num" w:pos="1440"/>
+        </w:tabs>
+        <w:ind w:left="1440" w:hanging="360"/>
+      </w:pPr>
+      <w:rPr>
+        <w:rFonts w:ascii="Courier New" w:hAnsi="Courier New" w:hint="default"/>
+        <w:sz w:val="20"/>
+      </w:rPr>
+    </w:lvl>
+    <w:lvl w:ilvl="2" w:tentative="1">
+      <w:start w:val="1"/>
+      <w:numFmt w:val="bullet"/>
+      <w:lvlText w:val=""/>
+      <w:lvlJc w:val="left"/>
+      <w:pPr>
+        <w:tabs>
+          <w:tab w:val="num" w:pos="2160"/>
+        </w:tabs>
+        <w:ind w:left="2160" w:hanging="360"/>
+      </w:pPr>
+      <w:rPr>
+        <w:rFonts w:ascii="Wingdings" w:hAnsi="Wingdings" w:hint="default"/>
+        <w:sz w:val="20"/>
+      </w:rPr>
+    </w:lvl>
+    <w:lvl w:ilvl="3" w:tentative="1">
+      <w:start w:val="1"/>
+      <w:numFmt w:val="bullet"/>
+      <w:lvlText w:val=""/>
+      <w:lvlJc w:val="left"/>
+      <w:pPr>
+        <w:tabs>
+          <w:tab w:val="num" w:pos="2880"/>
+        </w:tabs>
+        <w:ind w:left="2880" w:hanging="360"/>
+      </w:pPr>
+      <w:rPr>
+        <w:rFonts w:ascii="Wingdings" w:hAnsi="Wingdings" w:hint="default"/>
+        <w:sz w:val="20"/>
+      </w:rPr>
+    </w:lvl>
+    <w:lvl w:ilvl="4" w:tentative="1">
+      <w:start w:val="1"/>
+      <w:numFmt w:val="bullet"/>
+      <w:lvlText w:val=""/>
+      <w:lvlJc w:val="left"/>
+      <w:pPr>
+        <w:tabs>
+          <w:tab w:val="num" w:pos="3600"/>
+        </w:tabs>
+        <w:ind w:left="3600" w:hanging="360"/>
+      </w:pPr>
+      <w:rPr>
+        <w:rFonts w:ascii="Wingdings" w:hAnsi="Wingdings" w:hint="default"/>
+        <w:sz w:val="20"/>
+      </w:rPr>
+    </w:lvl>
+    <w:lvl w:ilvl="5" w:tentative="1">
+      <w:start w:val="1"/>
+      <w:numFmt w:val="bullet"/>
+      <w:lvlText w:val=""/>
+      <w:lvlJc w:val="left"/>
+      <w:pPr>
+        <w:tabs>
+          <w:tab w:val="num" w:pos="4320"/>
+        </w:tabs>
+        <w:ind w:left="4320" w:hanging="360"/>
+      </w:pPr>
+      <w:rPr>
+        <w:rFonts w:ascii="Wingdings" w:hAnsi="Wingdings" w:hint="default"/>
+        <w:sz w:val="20"/>
+      </w:rPr>
+    </w:lvl>
+    <w:lvl w:ilvl="6" w:tentative="1">
+      <w:start w:val="1"/>
+      <w:numFmt w:val="bullet"/>
+      <w:lvlText w:val=""/>
+      <w:lvlJc w:val="left"/>
+      <w:pPr>
+        <w:tabs>
+          <w:tab w:val="num" w:pos="5040"/>
+        </w:tabs>
+        <w:ind w:left="5040" w:hanging="360"/>
+      </w:pPr>
+      <w:rPr>
+        <w:rFonts w:ascii="Wingdings" w:hAnsi="Wingdings" w:hint="default"/>
+        <w:sz w:val="20"/>
+      </w:rPr>
+    </w:lvl>
+    <w:lvl w:ilvl="7" w:tentative="1">
+      <w:start w:val="1"/>
+      <w:numFmt w:val="bullet"/>
+      <w:lvlText w:val=""/>
+      <w:lvlJc w:val="left"/>
+      <w:pPr>
+        <w:tabs>
+          <w:tab w:val="num" w:pos="5760"/>
+        </w:tabs>
+        <w:ind w:left="5760" w:hanging="360"/>
+      </w:pPr>
+      <w:rPr>
+        <w:rFonts w:ascii="Wingdings" w:hAnsi="Wingdings" w:hint="default"/>
+        <w:sz w:val="20"/>
+      </w:rPr>
+    </w:lvl>
+    <w:lvl w:ilvl="8" w:tentative="1">
+      <w:start w:val="1"/>
+      <w:numFmt w:val="bullet"/>
+      <w:lvlText w:val=""/>
+      <w:lvlJc w:val="left"/>
+      <w:pPr>
+        <w:tabs>
+          <w:tab w:val="num" w:pos="6480"/>
+        </w:tabs>
+        <w:ind w:left="6480" w:hanging="360"/>
+      </w:pPr>
+      <w:rPr>
+        <w:rFonts w:ascii="Wingdings" w:hAnsi="Wingdings" w:hint="default"/>
+        <w:sz w:val="20"/>
+      </w:rPr>
+    </w:lvl>
+  </w:abstractNum>
+  <w:abstractNum w:abstractNumId="32" w15:restartNumberingAfterBreak="0">
+    <w:nsid w:val="78DA1061"/>
+    <w:multiLevelType w:val="multilevel"/>
+    <w:tmpl w:val="0ACC7736"/>
+    <w:lvl w:ilvl="0">
+      <w:start w:val="1"/>
+      <w:numFmt w:val="bullet"/>
+      <w:lvlText w:val=""/>
+      <w:lvlJc w:val="left"/>
+      <w:pPr>
+        <w:tabs>
+          <w:tab w:val="num" w:pos="720"/>
+        </w:tabs>
+        <w:ind w:left="720" w:hanging="360"/>
+      </w:pPr>
+      <w:rPr>
+        <w:rFonts w:ascii="Symbol" w:hAnsi="Symbol" w:hint="default"/>
+        <w:sz w:val="20"/>
+      </w:rPr>
+    </w:lvl>
+    <w:lvl w:ilvl="1" w:tentative="1">
+      <w:start w:val="1"/>
+      <w:numFmt w:val="bullet"/>
+      <w:lvlText w:val="o"/>
+      <w:lvlJc w:val="left"/>
+      <w:pPr>
+        <w:tabs>
+          <w:tab w:val="num" w:pos="1440"/>
+        </w:tabs>
+        <w:ind w:left="1440" w:hanging="360"/>
+      </w:pPr>
+      <w:rPr>
+        <w:rFonts w:ascii="Courier New" w:hAnsi="Courier New" w:hint="default"/>
+        <w:sz w:val="20"/>
+      </w:rPr>
+    </w:lvl>
+    <w:lvl w:ilvl="2" w:tentative="1">
+      <w:start w:val="1"/>
+      <w:numFmt w:val="bullet"/>
+      <w:lvlText w:val=""/>
+      <w:lvlJc w:val="left"/>
+      <w:pPr>
+        <w:tabs>
+          <w:tab w:val="num" w:pos="2160"/>
+        </w:tabs>
+        <w:ind w:left="2160" w:hanging="360"/>
+      </w:pPr>
+      <w:rPr>
+        <w:rFonts w:ascii="Wingdings" w:hAnsi="Wingdings" w:hint="default"/>
+        <w:sz w:val="20"/>
+      </w:rPr>
+    </w:lvl>
+    <w:lvl w:ilvl="3" w:tentative="1">
+      <w:start w:val="1"/>
+      <w:numFmt w:val="bullet"/>
+      <w:lvlText w:val=""/>
+      <w:lvlJc w:val="left"/>
+      <w:pPr>
+        <w:tabs>
+          <w:tab w:val="num" w:pos="2880"/>
+        </w:tabs>
+        <w:ind w:left="2880" w:hanging="360"/>
+      </w:pPr>
+      <w:rPr>
+        <w:rFonts w:ascii="Wingdings" w:hAnsi="Wingdings" w:hint="default"/>
+        <w:sz w:val="20"/>
+      </w:rPr>
+    </w:lvl>
+    <w:lvl w:ilvl="4" w:tentative="1">
+      <w:start w:val="1"/>
+      <w:numFmt w:val="bullet"/>
+      <w:lvlText w:val=""/>
+      <w:lvlJc w:val="left"/>
+      <w:pPr>
+        <w:tabs>
+          <w:tab w:val="num" w:pos="3600"/>
+        </w:tabs>
+        <w:ind w:left="3600" w:hanging="360"/>
+      </w:pPr>
+      <w:rPr>
+        <w:rFonts w:ascii="Wingdings" w:hAnsi="Wingdings" w:hint="default"/>
+        <w:sz w:val="20"/>
+      </w:rPr>
+    </w:lvl>
+    <w:lvl w:ilvl="5" w:tentative="1">
+      <w:start w:val="1"/>
+      <w:numFmt w:val="bullet"/>
+      <w:lvlText w:val=""/>
+      <w:lvlJc w:val="left"/>
+      <w:pPr>
+        <w:tabs>
+          <w:tab w:val="num" w:pos="4320"/>
+        </w:tabs>
+        <w:ind w:left="4320" w:hanging="360"/>
+      </w:pPr>
+      <w:rPr>
+        <w:rFonts w:ascii="Wingdings" w:hAnsi="Wingdings" w:hint="default"/>
+        <w:sz w:val="20"/>
+      </w:rPr>
+    </w:lvl>
+    <w:lvl w:ilvl="6" w:tentative="1">
+      <w:start w:val="1"/>
+      <w:numFmt w:val="bullet"/>
+      <w:lvlText w:val=""/>
+      <w:lvlJc w:val="left"/>
+      <w:pPr>
+        <w:tabs>
+          <w:tab w:val="num" w:pos="5040"/>
+        </w:tabs>
+        <w:ind w:left="5040" w:hanging="360"/>
+      </w:pPr>
+      <w:rPr>
+        <w:rFonts w:ascii="Wingdings" w:hAnsi="Wingdings" w:hint="default"/>
+        <w:sz w:val="20"/>
+      </w:rPr>
+    </w:lvl>
+    <w:lvl w:ilvl="7" w:tentative="1">
+      <w:start w:val="1"/>
+      <w:numFmt w:val="bullet"/>
+      <w:lvlText w:val=""/>
+      <w:lvlJc w:val="left"/>
+      <w:pPr>
+        <w:tabs>
+          <w:tab w:val="num" w:pos="5760"/>
+        </w:tabs>
+        <w:ind w:left="5760" w:hanging="360"/>
+      </w:pPr>
+      <w:rPr>
+        <w:rFonts w:ascii="Wingdings" w:hAnsi="Wingdings" w:hint="default"/>
+        <w:sz w:val="20"/>
+      </w:rPr>
+    </w:lvl>
+    <w:lvl w:ilvl="8" w:tentative="1">
+      <w:start w:val="1"/>
+      <w:numFmt w:val="bullet"/>
+      <w:lvlText w:val=""/>
+      <w:lvlJc w:val="left"/>
+      <w:pPr>
+        <w:tabs>
+          <w:tab w:val="num" w:pos="6480"/>
+        </w:tabs>
+        <w:ind w:left="6480" w:hanging="360"/>
+      </w:pPr>
+      <w:rPr>
+        <w:rFonts w:ascii="Wingdings" w:hAnsi="Wingdings" w:hint="default"/>
+        <w:sz w:val="20"/>
+      </w:rPr>
+    </w:lvl>
+  </w:abstractNum>
+  <w:abstractNum w:abstractNumId="33" w15:restartNumberingAfterBreak="0">
     <w:nsid w:val="7D4A58B6"/>
     <w:multiLevelType w:val="multilevel"/>
     <w:tmpl w:val="E0A4B08C"/>
@@ -15264,13 +17325,13 @@
     </w:lvl>
   </w:abstractNum>
   <w:num w:numId="1" w16cid:durableId="615874224">
-    <w:abstractNumId w:val="8"/>
+    <w:abstractNumId w:val="9"/>
   </w:num>
   <w:num w:numId="2" w16cid:durableId="173150773">
-    <w:abstractNumId w:val="24"/>
+    <w:abstractNumId w:val="29"/>
   </w:num>
   <w:num w:numId="3" w16cid:durableId="1611744359">
-    <w:abstractNumId w:val="14"/>
+    <w:abstractNumId w:val="18"/>
   </w:num>
   <w:num w:numId="4" w16cid:durableId="1443307038">
     <w:abstractNumId w:val="0"/>
@@ -15279,34 +17340,34 @@
     <w:abstractNumId w:val="4"/>
   </w:num>
   <w:num w:numId="6" w16cid:durableId="135148759">
-    <w:abstractNumId w:val="16"/>
+    <w:abstractNumId w:val="21"/>
   </w:num>
   <w:num w:numId="7" w16cid:durableId="99380201">
-    <w:abstractNumId w:val="15"/>
+    <w:abstractNumId w:val="20"/>
   </w:num>
   <w:num w:numId="8" w16cid:durableId="1945458665">
-    <w:abstractNumId w:val="11"/>
+    <w:abstractNumId w:val="13"/>
   </w:num>
   <w:num w:numId="9" w16cid:durableId="1753431869">
-    <w:abstractNumId w:val="21"/>
+    <w:abstractNumId w:val="26"/>
   </w:num>
   <w:num w:numId="10" w16cid:durableId="83186942">
-    <w:abstractNumId w:val="18"/>
+    <w:abstractNumId w:val="23"/>
   </w:num>
   <w:num w:numId="11" w16cid:durableId="1485660553">
-    <w:abstractNumId w:val="17"/>
+    <w:abstractNumId w:val="22"/>
   </w:num>
   <w:num w:numId="12" w16cid:durableId="1041594397">
-    <w:abstractNumId w:val="7"/>
+    <w:abstractNumId w:val="8"/>
   </w:num>
   <w:num w:numId="13" w16cid:durableId="1104544527">
     <w:abstractNumId w:val="5"/>
   </w:num>
   <w:num w:numId="14" w16cid:durableId="1183132327">
-    <w:abstractNumId w:val="12"/>
+    <w:abstractNumId w:val="15"/>
   </w:num>
   <w:num w:numId="15" w16cid:durableId="135225478">
-    <w:abstractNumId w:val="12"/>
+    <w:abstractNumId w:val="15"/>
     <w:lvlOverride w:ilvl="0">
       <w:startOverride w:val="1"/>
     </w:lvlOverride>
@@ -15318,19 +17379,19 @@
     </w:lvlOverride>
   </w:num>
   <w:num w:numId="16" w16cid:durableId="946812427">
-    <w:abstractNumId w:val="12"/>
+    <w:abstractNumId w:val="15"/>
   </w:num>
   <w:num w:numId="17" w16cid:durableId="1319923005">
-    <w:abstractNumId w:val="25"/>
+    <w:abstractNumId w:val="30"/>
   </w:num>
   <w:num w:numId="18" w16cid:durableId="1654139236">
-    <w:abstractNumId w:val="23"/>
+    <w:abstractNumId w:val="28"/>
   </w:num>
   <w:num w:numId="19" w16cid:durableId="987825188">
-    <w:abstractNumId w:val="26"/>
+    <w:abstractNumId w:val="33"/>
   </w:num>
   <w:num w:numId="20" w16cid:durableId="662900839">
-    <w:abstractNumId w:val="22"/>
+    <w:abstractNumId w:val="27"/>
   </w:num>
   <w:num w:numId="21" w16cid:durableId="1108089048">
     <w:abstractNumId w:val="3"/>
@@ -15342,55 +17403,76 @@
     <w:abstractNumId w:val="2"/>
   </w:num>
   <w:num w:numId="24" w16cid:durableId="1259563530">
-    <w:abstractNumId w:val="19"/>
+    <w:abstractNumId w:val="24"/>
   </w:num>
   <w:num w:numId="25" w16cid:durableId="1428765524">
-    <w:abstractNumId w:val="13"/>
+    <w:abstractNumId w:val="16"/>
   </w:num>
   <w:num w:numId="26" w16cid:durableId="1029067394">
     <w:abstractNumId w:val="6"/>
   </w:num>
   <w:num w:numId="27" w16cid:durableId="903763653">
-    <w:abstractNumId w:val="23"/>
+    <w:abstractNumId w:val="28"/>
   </w:num>
   <w:num w:numId="28" w16cid:durableId="842472448">
-    <w:abstractNumId w:val="20"/>
+    <w:abstractNumId w:val="25"/>
   </w:num>
   <w:num w:numId="29" w16cid:durableId="1244296203">
-    <w:abstractNumId w:val="23"/>
+    <w:abstractNumId w:val="28"/>
   </w:num>
   <w:num w:numId="30" w16cid:durableId="1004209357">
-    <w:abstractNumId w:val="23"/>
+    <w:abstractNumId w:val="28"/>
   </w:num>
   <w:num w:numId="31" w16cid:durableId="1444953912">
-    <w:abstractNumId w:val="23"/>
+    <w:abstractNumId w:val="28"/>
   </w:num>
   <w:num w:numId="32" w16cid:durableId="1498690947">
-    <w:abstractNumId w:val="23"/>
+    <w:abstractNumId w:val="28"/>
   </w:num>
   <w:num w:numId="33" w16cid:durableId="724255759">
-    <w:abstractNumId w:val="23"/>
+    <w:abstractNumId w:val="28"/>
   </w:num>
   <w:num w:numId="34" w16cid:durableId="2105609808">
-    <w:abstractNumId w:val="23"/>
+    <w:abstractNumId w:val="28"/>
   </w:num>
   <w:num w:numId="35" w16cid:durableId="1348873554">
-    <w:abstractNumId w:val="23"/>
+    <w:abstractNumId w:val="28"/>
   </w:num>
   <w:num w:numId="36" w16cid:durableId="867837936">
-    <w:abstractNumId w:val="23"/>
+    <w:abstractNumId w:val="28"/>
   </w:num>
   <w:num w:numId="37" w16cid:durableId="2036880253">
-    <w:abstractNumId w:val="23"/>
+    <w:abstractNumId w:val="28"/>
   </w:num>
   <w:num w:numId="38" w16cid:durableId="797142177">
-    <w:abstractNumId w:val="23"/>
+    <w:abstractNumId w:val="28"/>
   </w:num>
   <w:num w:numId="39" w16cid:durableId="795368991">
-    <w:abstractNumId w:val="9"/>
+    <w:abstractNumId w:val="10"/>
   </w:num>
   <w:num w:numId="40" w16cid:durableId="393623742">
-    <w:abstractNumId w:val="10"/>
+    <w:abstractNumId w:val="11"/>
+  </w:num>
+  <w:num w:numId="41" w16cid:durableId="1401754374">
+    <w:abstractNumId w:val="14"/>
+  </w:num>
+  <w:num w:numId="42" w16cid:durableId="1580210617">
+    <w:abstractNumId w:val="19"/>
+  </w:num>
+  <w:num w:numId="43" w16cid:durableId="1604339300">
+    <w:abstractNumId w:val="32"/>
+  </w:num>
+  <w:num w:numId="44" w16cid:durableId="1330792137">
+    <w:abstractNumId w:val="12"/>
+  </w:num>
+  <w:num w:numId="45" w16cid:durableId="2089422428">
+    <w:abstractNumId w:val="17"/>
+  </w:num>
+  <w:num w:numId="46" w16cid:durableId="664741652">
+    <w:abstractNumId w:val="7"/>
+  </w:num>
+  <w:num w:numId="47" w16cid:durableId="1539851261">
+    <w:abstractNumId w:val="31"/>
   </w:num>
 </w:numbering>
 </file>
@@ -20637,81 +22719,6 @@
 </file>
 
 <file path=customXml/item2.xml><?xml version="1.0" encoding="utf-8"?>
-<b:Sources xmlns:b="http://schemas.openxmlformats.org/officeDocument/2006/bibliography" xmlns="http://schemas.openxmlformats.org/officeDocument/2006/bibliography" SelectedStyle="\APASixthEditionOfficeOnline.xsl" StyleName="APA" Version="6">
-  <b:Source>
-    <b:Tag>Kra23</b:Tag>
-    <b:SourceType>DocumentFromInternetSite</b:SourceType>
-    <b:Guid>{B1FC5695-78A0-484F-A50B-75A4C02D619D}</b:Guid>
-    <b:Author>
-      <b:Author>
-        <b:Corporate>Kranio</b:Corporate>
-      </b:Author>
-    </b:Author>
-    <b:Title>Descubriendo Git: Características y Ventajas</b:Title>
-    <b:Year>2023</b:Year>
-    <b:YearAccessed>2024</b:YearAccessed>
-    <b:MonthAccessed>10</b:MonthAccessed>
-    <b:URL>https://www.kranio.io/blog/descubriendo-git-caracteristicas-y-ventajas</b:URL>
-    <b:Month>08</b:Month>
-    <b:Day>29</b:Day>
-    <b:RefOrder>1</b:RefOrder>
-  </b:Source>
-  <b:Source>
-    <b:Tag>Fig23</b:Tag>
-    <b:SourceType>DocumentFromInternetSite</b:SourceType>
-    <b:Guid>{10067971-5134-465C-BCB1-9164AFB2CBB6}</b:Guid>
-    <b:Author>
-      <b:Author>
-        <b:Corporate>Figma</b:Corporate>
-      </b:Author>
-    </b:Author>
-    <b:Title>Figma: Herramienta de diseño de interfaces</b:Title>
-    <b:Year>2023</b:Year>
-    <b:URL>https://www.figma.com</b:URL>
-    <b:YearAccessed>2024</b:YearAccessed>
-    <b:MonthAccessed>10</b:MonthAccessed>
-    <b:DayAccessed>20</b:DayAccessed>
-    <b:RefOrder>3</b:RefOrder>
-  </b:Source>
-  <b:Source>
-    <b:Tag>Des23</b:Tag>
-    <b:SourceType>DocumentFromInternetSite</b:SourceType>
-    <b:Guid>{5ED2FCD5-11F6-499F-A1EF-8F86BA24F8C8}</b:Guid>
-    <b:Author>
-      <b:Author>
-        <b:Corporate>Design Thinking Services</b:Corporate>
-      </b:Author>
-      <b:Editor>
-        <b:NameList>
-          <b:Person>
-            <b:Last>Services</b:Last>
-            <b:First>Design</b:First>
-            <b:Middle>Thinking</b:Middle>
-          </b:Person>
-        </b:NameList>
-      </b:Editor>
-    </b:Author>
-    <b:Title>Método persona</b:Title>
-    <b:Year>2023</b:Year>
-    <b:URL>https://www.designthinking.services/herramientas-design-thinking/metodo-persona/</b:URL>
-    <b:YearAccessed>2024</b:YearAccessed>
-    <b:MonthAccessed>10</b:MonthAccessed>
-    <b:DayAccessed>01</b:DayAccessed>
-    <b:RefOrder>2</b:RefOrder>
-  </b:Source>
-</b:Sources>
-</file>
-
-<file path=customXml/item3.xml><?xml version="1.0" encoding="utf-8"?>
-<?mso-contentType ?>
-<FormTemplates xmlns="http://schemas.microsoft.com/sharepoint/v3/contenttype/forms">
-  <Display>DocumentLibraryForm</Display>
-  <Edit>DocumentLibraryForm</Edit>
-  <New>DocumentLibraryForm</New>
-</FormTemplates>
-</file>
-
-<file path=customXml/item4.xml><?xml version="1.0" encoding="utf-8"?>
 <ct:contentTypeSchema xmlns:ct="http://schemas.microsoft.com/office/2006/metadata/contentType" xmlns:ma="http://schemas.microsoft.com/office/2006/metadata/properties/metaAttributes" ct:_="" ma:_="" ma:contentTypeName="Documento" ma:contentTypeID="0x010100DF3D7C797EA12745A270EF30E38719B9" ma:contentTypeVersion="19" ma:contentTypeDescription="Crear nuevo documento." ma:contentTypeScope="" ma:versionID="227b02526234ef39b0b78895a9d90cf5">
   <xsd:schema xmlns:xsd="http://www.w3.org/2001/XMLSchema" xmlns:xs="http://www.w3.org/2001/XMLSchema" xmlns:p="http://schemas.microsoft.com/office/2006/metadata/properties" xmlns:ns2="0a70e875-3d35-4be2-921f-7117c31bab9b" xmlns:ns3="27c1adeb-3674-457c-b08c-8a73f31b6e23" targetNamespace="http://schemas.microsoft.com/office/2006/metadata/properties" ma:root="true" ma:fieldsID="3c939c8607e2f594db8bbb23634dd059" ns2:_="" ns3:_="">
     <xsd:import namespace="0a70e875-3d35-4be2-921f-7117c31bab9b"/>
@@ -20972,6 +22979,81 @@
 </ct:contentTypeSchema>
 </file>
 
+<file path=customXml/item3.xml><?xml version="1.0" encoding="utf-8"?>
+<?mso-contentType ?>
+<FormTemplates xmlns="http://schemas.microsoft.com/sharepoint/v3/contenttype/forms">
+  <Display>DocumentLibraryForm</Display>
+  <Edit>DocumentLibraryForm</Edit>
+  <New>DocumentLibraryForm</New>
+</FormTemplates>
+</file>
+
+<file path=customXml/item4.xml><?xml version="1.0" encoding="utf-8"?>
+<b:Sources xmlns:b="http://schemas.openxmlformats.org/officeDocument/2006/bibliography" xmlns="http://schemas.openxmlformats.org/officeDocument/2006/bibliography" SelectedStyle="\APASixthEditionOfficeOnline.xsl" StyleName="APA" Version="6">
+  <b:Source>
+    <b:Tag>Kra23</b:Tag>
+    <b:SourceType>DocumentFromInternetSite</b:SourceType>
+    <b:Guid>{B1FC5695-78A0-484F-A50B-75A4C02D619D}</b:Guid>
+    <b:Author>
+      <b:Author>
+        <b:Corporate>Kranio</b:Corporate>
+      </b:Author>
+    </b:Author>
+    <b:Title>Descubriendo Git: Características y Ventajas</b:Title>
+    <b:Year>2023</b:Year>
+    <b:YearAccessed>2024</b:YearAccessed>
+    <b:MonthAccessed>10</b:MonthAccessed>
+    <b:URL>https://www.kranio.io/blog/descubriendo-git-caracteristicas-y-ventajas</b:URL>
+    <b:Month>08</b:Month>
+    <b:Day>29</b:Day>
+    <b:RefOrder>1</b:RefOrder>
+  </b:Source>
+  <b:Source>
+    <b:Tag>Fig23</b:Tag>
+    <b:SourceType>DocumentFromInternetSite</b:SourceType>
+    <b:Guid>{10067971-5134-465C-BCB1-9164AFB2CBB6}</b:Guid>
+    <b:Author>
+      <b:Author>
+        <b:Corporate>Figma</b:Corporate>
+      </b:Author>
+    </b:Author>
+    <b:Title>Figma: Herramienta de diseño de interfaces</b:Title>
+    <b:Year>2023</b:Year>
+    <b:URL>https://www.figma.com</b:URL>
+    <b:YearAccessed>2024</b:YearAccessed>
+    <b:MonthAccessed>10</b:MonthAccessed>
+    <b:DayAccessed>20</b:DayAccessed>
+    <b:RefOrder>3</b:RefOrder>
+  </b:Source>
+  <b:Source>
+    <b:Tag>Des23</b:Tag>
+    <b:SourceType>DocumentFromInternetSite</b:SourceType>
+    <b:Guid>{5ED2FCD5-11F6-499F-A1EF-8F86BA24F8C8}</b:Guid>
+    <b:Author>
+      <b:Author>
+        <b:Corporate>Design Thinking Services</b:Corporate>
+      </b:Author>
+      <b:Editor>
+        <b:NameList>
+          <b:Person>
+            <b:Last>Services</b:Last>
+            <b:First>Design</b:First>
+            <b:Middle>Thinking</b:Middle>
+          </b:Person>
+        </b:NameList>
+      </b:Editor>
+    </b:Author>
+    <b:Title>Método persona</b:Title>
+    <b:Year>2023</b:Year>
+    <b:URL>https://www.designthinking.services/herramientas-design-thinking/metodo-persona/</b:URL>
+    <b:YearAccessed>2024</b:YearAccessed>
+    <b:MonthAccessed>10</b:MonthAccessed>
+    <b:DayAccessed>01</b:DayAccessed>
+    <b:RefOrder>2</b:RefOrder>
+  </b:Source>
+</b:Sources>
+</file>
+
 <file path=customXml/itemProps1.xml><?xml version="1.0" encoding="utf-8"?>
 <ds:datastoreItem xmlns:ds="http://schemas.openxmlformats.org/officeDocument/2006/customXml" ds:itemID="{190F76A3-F775-41E3-8F5B-DB8F24F65EEC}">
   <ds:schemaRefs>
@@ -20984,22 +23066,6 @@
 </file>
 
 <file path=customXml/itemProps2.xml><?xml version="1.0" encoding="utf-8"?>
-<ds:datastoreItem xmlns:ds="http://schemas.openxmlformats.org/officeDocument/2006/customXml" ds:itemID="{114937D8-0148-4C67-A32A-861B0E52596D}">
-  <ds:schemaRefs>
-    <ds:schemaRef ds:uri="http://schemas.openxmlformats.org/officeDocument/2006/bibliography"/>
-  </ds:schemaRefs>
-</ds:datastoreItem>
-</file>
-
-<file path=customXml/itemProps3.xml><?xml version="1.0" encoding="utf-8"?>
-<ds:datastoreItem xmlns:ds="http://schemas.openxmlformats.org/officeDocument/2006/customXml" ds:itemID="{4815F0AA-4D0E-4058-8F84-04FCDA85F909}">
-  <ds:schemaRefs>
-    <ds:schemaRef ds:uri="http://schemas.microsoft.com/sharepoint/v3/contenttype/forms"/>
-  </ds:schemaRefs>
-</ds:datastoreItem>
-</file>
-
-<file path=customXml/itemProps4.xml><?xml version="1.0" encoding="utf-8"?>
 <ds:datastoreItem xmlns:ds="http://schemas.openxmlformats.org/officeDocument/2006/customXml" ds:itemID="{01AECA5D-E23A-4DA1-91F5-B7AE275453B6}">
   <ds:schemaRefs>
     <ds:schemaRef ds:uri="http://schemas.microsoft.com/office/2006/metadata/contentType"/>
@@ -21016,4 +23082,20 @@
     <ds:schemaRef ds:uri="http://schemas.microsoft.com/internal/obd"/>
   </ds:schemaRefs>
 </ds:datastoreItem>
+</file>
+
+<file path=customXml/itemProps3.xml><?xml version="1.0" encoding="utf-8"?>
+<ds:datastoreItem xmlns:ds="http://schemas.openxmlformats.org/officeDocument/2006/customXml" ds:itemID="{4815F0AA-4D0E-4058-8F84-04FCDA85F909}">
+  <ds:schemaRefs>
+    <ds:schemaRef ds:uri="http://schemas.microsoft.com/sharepoint/v3/contenttype/forms"/>
+  </ds:schemaRefs>
+</ds:datastoreItem>
+</file>
+
+<file path=customXml/itemProps4.xml><?xml version="1.0" encoding="utf-8"?>
+<ds:datastoreItem xmlns:ds="http://schemas.openxmlformats.org/officeDocument/2006/customXml" ds:itemID="{114937D8-0148-4C67-A32A-861B0E52596D}">
+  <ds:schemaRefs>
+    <ds:schemaRef ds:uri="http://schemas.openxmlformats.org/officeDocument/2006/bibliography"/>
+  </ds:schemaRefs>
+</ds:datastoreItem>
 </file>
</xml_diff>